<commit_message>
Atualizacao Manual Geral Lab ArqComp
</commit_message>
<xml_diff>
--- a/LaboratorioArquiteturadeComputadores/ManualGeral/ManualGeral-LaboratorioArquiteturadeComputadores.docx
+++ b/LaboratorioArquiteturadeComputadores/ManualGeral/ManualGeral-LaboratorioArquiteturadeComputadores.docx
@@ -53,6 +53,7 @@
                   <w:dataBinding w:prefixMappings="xmlns:ns0='http://schemas.openxmlformats.org/package/2006/metadata/core-properties' xmlns:ns1='http://purl.org/dc/elements/1.1/'" w:xpath="/ns0:coreProperties[1]/ns1:title[1]" w:storeItemID="{6C3C8BC8-F283-45AE-878A-BAB7291924A1}"/>
                   <w:text/>
                 </w:sdtPr>
+                <w:sdtEndPr/>
                 <w:sdtContent>
                   <w:p>
                     <w:pPr>
@@ -92,6 +93,7 @@
                 <w:dataBinding w:prefixMappings="xmlns:ns0='http://schemas.openxmlformats.org/package/2006/metadata/core-properties' xmlns:ns1='http://purl.org/dc/elements/1.1/'" w:xpath="/ns0:coreProperties[1]/ns1:subject[1]" w:storeItemID="{6C3C8BC8-F283-45AE-878A-BAB7291924A1}"/>
                 <w:text/>
               </w:sdtPr>
+              <w:sdtEndPr/>
               <w:sdtContent>
                 <w:tc>
                   <w:tcPr>
@@ -157,6 +159,7 @@
                   <w:dataBinding w:prefixMappings="xmlns:ns0='http://schemas.openxmlformats.org/package/2006/metadata/core-properties' xmlns:ns1='http://purl.org/dc/elements/1.1/'" w:xpath="/ns0:coreProperties[1]/ns1:creator[1]" w:storeItemID="{6C3C8BC8-F283-45AE-878A-BAB7291924A1}"/>
                   <w:text/>
                 </w:sdtPr>
+                <w:sdtEndPr/>
                 <w:sdtContent>
                   <w:p>
                     <w:pPr>
@@ -196,6 +199,7 @@
                     <w:calendar w:val="gregorian"/>
                   </w:date>
                 </w:sdtPr>
+                <w:sdtEndPr/>
                 <w:sdtContent>
                   <w:p>
                     <w:pPr>
@@ -210,21 +214,7 @@
                         <w:sz w:val="28"/>
                         <w:szCs w:val="28"/>
                       </w:rPr>
-                      <w:t>16/</w:t>
-                    </w:r>
-                    <w:r>
-                      <w:rPr>
-                        <w:sz w:val="28"/>
-                        <w:szCs w:val="28"/>
-                      </w:rPr>
-                      <w:t>0</w:t>
-                    </w:r>
-                    <w:r>
-                      <w:rPr>
-                        <w:sz w:val="28"/>
-                        <w:szCs w:val="28"/>
-                      </w:rPr>
-                      <w:t>7/2019</w:t>
+                      <w:t>16/7/2019</w:t>
                     </w:r>
                   </w:p>
                 </w:sdtContent>
@@ -260,6 +250,8 @@
       <w:sdtPr>
         <w:rPr>
           <w:rFonts w:eastAsiaTheme="minorEastAsia" w:cstheme="minorBidi"/>
+          <w:b w:val="0"/>
+          <w:i w:val="0"/>
           <w:color w:val="auto"/>
           <w:sz w:val="22"/>
           <w:szCs w:val="22"/>
@@ -272,9 +264,7 @@
       </w:sdtPr>
       <w:sdtEndPr>
         <w:rPr>
-          <w:b w:val="0"/>
           <w:bCs/>
-          <w:i w:val="0"/>
         </w:rPr>
       </w:sdtEndPr>
       <w:sdtContent>
@@ -2684,6 +2674,11 @@
       </w:r>
     </w:p>
     <w:p>
+      <w:pPr>
+        <w:rPr>
+          <w:rFonts w:eastAsia="Times New Roman"/>
+        </w:rPr>
+      </w:pPr>
       <w:r>
         <w:t xml:space="preserve">7) </w:t>
       </w:r>
@@ -2691,164 +2686,343 @@
         <w:rPr>
           <w:rFonts w:eastAsia="Times New Roman"/>
         </w:rPr>
-        <w:t>o</w:t>
-      </w:r>
+        <w:t xml:space="preserve">o </w:t>
+      </w:r>
+      <w:proofErr w:type="spellStart"/>
       <w:r>
         <w:rPr>
           <w:rFonts w:eastAsia="Times New Roman"/>
         </w:rPr>
+        <w:t>Insper</w:t>
+      </w:r>
+      <w:proofErr w:type="spellEnd"/>
+      <w:r>
+        <w:rPr>
+          <w:rFonts w:eastAsia="Times New Roman"/>
+        </w:rPr>
+        <w:t xml:space="preserve"> se isenta de responsabilidade sobre equipamento próprio do aluno conectado a equipamentos da escola</w:t>
+      </w:r>
+      <w:r>
+        <w:rPr>
+          <w:rFonts w:eastAsia="Times New Roman"/>
+        </w:rPr>
+        <w:t>;</w:t>
+      </w:r>
+    </w:p>
+    <w:p>
+      <w:pPr>
+        <w:rPr>
+          <w:rFonts w:eastAsia="Times New Roman"/>
+        </w:rPr>
+      </w:pPr>
+      <w:r>
+        <w:rPr>
+          <w:rFonts w:eastAsia="Times New Roman"/>
+        </w:rPr>
+        <w:t xml:space="preserve">8) as </w:t>
+      </w:r>
+      <w:proofErr w:type="spellStart"/>
+      <w:r>
+        <w:rPr>
+          <w:rFonts w:eastAsia="Times New Roman"/>
+        </w:rPr>
+        <w:t>NUCs</w:t>
+      </w:r>
+      <w:proofErr w:type="spellEnd"/>
+      <w:r>
+        <w:rPr>
+          <w:rFonts w:eastAsia="Times New Roman"/>
+        </w:rPr>
+        <w:t xml:space="preserve"> disponíveis no laboratório devem ser utilizadas somente para </w:t>
+      </w:r>
+      <w:r>
+        <w:rPr>
+          <w:rFonts w:eastAsia="Times New Roman"/>
+        </w:rPr>
+        <w:t>desenvolvimento de aplicações e projetos relacionados as disciplinas ministradas no laboratório;</w:t>
+      </w:r>
+    </w:p>
+    <w:p>
+      <w:r>
+        <w:rPr>
+          <w:rFonts w:eastAsia="Times New Roman"/>
+        </w:rPr>
+        <w:t>9</w:t>
+      </w:r>
+      <w:r>
+        <w:rPr>
+          <w:rFonts w:eastAsia="Times New Roman"/>
+        </w:rPr>
+        <w:t xml:space="preserve">) nenhum dos endereços físicos MAC liberados para a </w:t>
+      </w:r>
+      <w:proofErr w:type="spellStart"/>
+      <w:r>
+        <w:rPr>
+          <w:rFonts w:eastAsia="Times New Roman"/>
+        </w:rPr>
+        <w:t>Rede_IoT</w:t>
+      </w:r>
+      <w:proofErr w:type="spellEnd"/>
+      <w:r>
+        <w:rPr>
+          <w:rFonts w:eastAsia="Times New Roman"/>
+        </w:rPr>
+        <w:t xml:space="preserve"> tem autorização para acessar e navegar na internet, essa rede deve somente ser utilizada para desenvolvimento de aplicações e projetos relacionados as disciplinas ministradas no laboratório;</w:t>
+      </w:r>
+    </w:p>
+    <w:p>
+      <w:pPr>
+        <w:rPr>
+          <w:color w:val="FF0000"/>
+          <w:sz w:val="20"/>
+          <w:szCs w:val="20"/>
+        </w:rPr>
+      </w:pPr>
+      <w:r>
+        <w:t>10</w:t>
+      </w:r>
+      <w:r>
+        <w:t xml:space="preserve">) </w:t>
+      </w:r>
+      <w:r>
+        <w:rPr>
+          <w:color w:val="FF0000"/>
+        </w:rPr>
+        <w:t xml:space="preserve">EM CASO DE EMERGÊNCIA, DISQUE </w:t>
+      </w:r>
+      <w:r>
+        <w:t>9</w:t>
+      </w:r>
+      <w:r>
+        <w:rPr>
+          <w:color w:val="FF0000"/>
+        </w:rPr>
+        <w:t xml:space="preserve"> DE QUALQUER RAMAL;</w:t>
+      </w:r>
+      <w:r>
+        <w:rPr>
+          <w:color w:val="FF0000"/>
+        </w:rPr>
         <w:t xml:space="preserve"> </w:t>
       </w:r>
-      <w:proofErr w:type="spellStart"/>
-      <w:r>
-        <w:rPr>
-          <w:rFonts w:eastAsia="Times New Roman"/>
-        </w:rPr>
-        <w:t>Insper</w:t>
-      </w:r>
-      <w:proofErr w:type="spellEnd"/>
-      <w:r>
-        <w:rPr>
-          <w:rFonts w:eastAsia="Times New Roman"/>
-        </w:rPr>
-        <w:t xml:space="preserve"> se isenta de responsabilidade sobre equipamento próprio do aluno conectado a equipamentos da escola</w:t>
-      </w:r>
-      <w:bookmarkStart w:id="4" w:name="_GoBack"/>
-      <w:bookmarkEnd w:id="4"/>
-    </w:p>
-    <w:p>
-      <w:pPr>
+      <w:proofErr w:type="gramStart"/>
+      <w:r>
         <w:rPr>
           <w:color w:val="FF0000"/>
-          <w:sz w:val="20"/>
-          <w:szCs w:val="20"/>
-        </w:rPr>
-      </w:pPr>
-      <w:r>
-        <w:t>8</w:t>
-      </w:r>
-      <w:r>
-        <w:t xml:space="preserve">) </w:t>
-      </w:r>
+        </w:rPr>
+        <w:t>Em</w:t>
+      </w:r>
+      <w:proofErr w:type="gramEnd"/>
       <w:r>
         <w:rPr>
           <w:color w:val="FF0000"/>
         </w:rPr>
-        <w:t xml:space="preserve">EM CASO DE EMERGÊNCIA, DISQUE </w:t>
-      </w:r>
-      <w:r>
-        <w:t>9</w:t>
+        <w:t xml:space="preserve"> caso de acidente, procure imediatamente o professor ou o</w:t>
       </w:r>
       <w:r>
         <w:rPr>
           <w:color w:val="FF0000"/>
         </w:rPr>
-        <w:t xml:space="preserve"> DE QUALQUER RAMAL;</w:t>
+        <w:t xml:space="preserve"> </w:t>
       </w:r>
       <w:r>
         <w:rPr>
           <w:color w:val="FF0000"/>
         </w:rPr>
+        <w:t>técnico, mesmo que nenhum dano pessoal ou material seja</w:t>
+      </w:r>
+      <w:r>
+        <w:rPr>
+          <w:color w:val="FF0000"/>
+        </w:rPr>
         <w:t xml:space="preserve"> </w:t>
       </w:r>
-      <w:proofErr w:type="gramStart"/>
       <w:r>
         <w:rPr>
           <w:color w:val="FF0000"/>
         </w:rPr>
-        <w:t>Em</w:t>
-      </w:r>
-      <w:proofErr w:type="gramEnd"/>
-      <w:r>
-        <w:rPr>
-          <w:color w:val="FF0000"/>
-        </w:rPr>
-        <w:t xml:space="preserve"> caso de acidente, procure imediatamente o professor ou o</w:t>
-      </w:r>
-      <w:r>
-        <w:rPr>
-          <w:color w:val="FF0000"/>
-        </w:rPr>
-        <w:t xml:space="preserve"> </w:t>
-      </w:r>
-      <w:r>
-        <w:rPr>
-          <w:color w:val="FF0000"/>
-        </w:rPr>
-        <w:t>técnico, mesmo que nenhum dano pessoal ou material seja</w:t>
-      </w:r>
-      <w:r>
-        <w:rPr>
-          <w:color w:val="FF0000"/>
-        </w:rPr>
-        <w:t xml:space="preserve"> </w:t>
-      </w:r>
-      <w:r>
-        <w:rPr>
-          <w:color w:val="FF0000"/>
-        </w:rPr>
         <w:t>percebido.</w:t>
       </w:r>
     </w:p>
-    <w:p/>
-    <w:p>
-      <w:pPr>
-        <w:rPr>
-          <w:b/>
-          <w:sz w:val="20"/>
-          <w:szCs w:val="20"/>
-        </w:rPr>
-      </w:pPr>
-      <w:r>
-        <w:rPr>
-          <w:b/>
-          <w:sz w:val="20"/>
-          <w:szCs w:val="20"/>
-        </w:rPr>
-        <w:br w:type="page"/>
-      </w:r>
-    </w:p>
     <w:p>
       <w:pPr>
         <w:pStyle w:val="Ttulo1"/>
       </w:pPr>
-      <w:bookmarkStart w:id="5" w:name="_Toc14364368"/>
+      <w:bookmarkStart w:id="4" w:name="_Toc14364368"/>
       <w:r>
         <w:lastRenderedPageBreak/>
         <w:t>Disciplinas Ministradas</w:t>
       </w:r>
+      <w:bookmarkEnd w:id="4"/>
+    </w:p>
+    <w:p>
+      <w:pPr>
+        <w:pStyle w:val="Ttulo2"/>
+        <w:rPr>
+          <w:b/>
+        </w:rPr>
+      </w:pPr>
+      <w:bookmarkStart w:id="5" w:name="_Toc14364369"/>
+      <w:r>
+        <w:rPr>
+          <w:b/>
+        </w:rPr>
+        <w:t>Computação Embarcada</w:t>
+      </w:r>
       <w:bookmarkEnd w:id="5"/>
     </w:p>
     <w:p>
       <w:pPr>
+        <w:rPr>
+          <w:sz w:val="20"/>
+          <w:szCs w:val="20"/>
+        </w:rPr>
+      </w:pPr>
+      <w:r>
+        <w:rPr>
+          <w:sz w:val="20"/>
+          <w:szCs w:val="20"/>
+        </w:rPr>
+        <w:t xml:space="preserve">Semicondutores e evolução tecnológica dos processos de síntese de circuitos integrados;  Eletrônica aplicada a sistemas de alimentação para circuitos embarcados; Sistemas Embarcados:  </w:t>
+      </w:r>
+      <w:proofErr w:type="spellStart"/>
+      <w:r>
+        <w:rPr>
+          <w:sz w:val="20"/>
+          <w:szCs w:val="20"/>
+        </w:rPr>
+        <w:t>Microcontroladores</w:t>
+      </w:r>
+      <w:proofErr w:type="spellEnd"/>
+      <w:r>
+        <w:rPr>
+          <w:sz w:val="20"/>
+          <w:szCs w:val="20"/>
+        </w:rPr>
+        <w:t xml:space="preserve"> e arquiteturas embarcadas de ARM de 32 e 64 bits, Software Básico para Sistemas Embarcados; Desenvolvimento de Sistemas Operacionais de Tempo Real;  Projeto Integrado Hardware, Software e Firmware; Programação de dispositivos móveis; Telecomunicações: modulação, sinalização digital, e protocolos de comunicação embarcados (CAN, I2C, família 802.1X);  Soluções de compromisso em projeto móvel e embarcados – performance e gerenciamento de energia; Tendências em tecnologia, computação vestível, Internet das coisas (</w:t>
+      </w:r>
+      <w:proofErr w:type="spellStart"/>
+      <w:r>
+        <w:rPr>
+          <w:sz w:val="20"/>
+          <w:szCs w:val="20"/>
+        </w:rPr>
+        <w:t>IoT</w:t>
+      </w:r>
+      <w:proofErr w:type="spellEnd"/>
+      <w:r>
+        <w:rPr>
+          <w:sz w:val="20"/>
+          <w:szCs w:val="20"/>
+        </w:rPr>
+        <w:t>) e computação ubíqua.</w:t>
+      </w:r>
+    </w:p>
+    <w:p>
+      <w:pPr>
         <w:pStyle w:val="Ttulo2"/>
         <w:rPr>
           <w:b/>
         </w:rPr>
       </w:pPr>
-      <w:bookmarkStart w:id="6" w:name="_Toc14364369"/>
+      <w:bookmarkStart w:id="6" w:name="_Toc14364370"/>
+      <w:proofErr w:type="gramStart"/>
       <w:r>
         <w:rPr>
           <w:b/>
         </w:rPr>
-        <w:t>Computação Embarcada</w:t>
+        <w:t>Embarcados Avançados</w:t>
       </w:r>
       <w:bookmarkEnd w:id="6"/>
-    </w:p>
-    <w:p>
-      <w:pPr>
-        <w:rPr>
-          <w:sz w:val="20"/>
-          <w:szCs w:val="20"/>
-        </w:rPr>
-      </w:pPr>
-      <w:r>
-        <w:rPr>
-          <w:sz w:val="20"/>
-          <w:szCs w:val="20"/>
-        </w:rPr>
-        <w:t>Semicondutores e evolução tecnológica dos processos de síntese de circuitos integrados;  Eletrônica aplicada a sistemas de</w:t>
-      </w:r>
+      <w:proofErr w:type="gramEnd"/>
+    </w:p>
+    <w:p>
+      <w:pPr>
+        <w:rPr>
+          <w:sz w:val="20"/>
+          <w:szCs w:val="20"/>
+        </w:rPr>
+      </w:pPr>
+      <w:r>
+        <w:rPr>
+          <w:sz w:val="20"/>
+          <w:szCs w:val="20"/>
+        </w:rPr>
+        <w:t xml:space="preserve">Linux embarcado; Drivers de dispositivos em Linux; Sistemas empregando Soft-Processor (SPS); Projeto com sistemas Hard-Processor (HPS); O processador ARM </w:t>
+      </w:r>
+      <w:proofErr w:type="spellStart"/>
+      <w:r>
+        <w:rPr>
+          <w:sz w:val="20"/>
+          <w:szCs w:val="20"/>
+        </w:rPr>
+        <w:t>Cortex</w:t>
+      </w:r>
+      <w:proofErr w:type="spellEnd"/>
+      <w:r>
+        <w:rPr>
+          <w:sz w:val="20"/>
+          <w:szCs w:val="20"/>
+        </w:rPr>
+        <w:t xml:space="preserve"> A e suas características; Periféricos e </w:t>
+      </w:r>
+      <w:proofErr w:type="spellStart"/>
+      <w:proofErr w:type="gramStart"/>
+      <w:r>
+        <w:rPr>
+          <w:sz w:val="20"/>
+          <w:szCs w:val="20"/>
+        </w:rPr>
+        <w:t>interfaceamento</w:t>
+      </w:r>
+      <w:proofErr w:type="spellEnd"/>
+      <w:r>
+        <w:rPr>
+          <w:sz w:val="20"/>
+          <w:szCs w:val="20"/>
+        </w:rPr>
+        <w:t>;  Núcleos</w:t>
+      </w:r>
+      <w:proofErr w:type="gramEnd"/>
+      <w:r>
+        <w:rPr>
+          <w:sz w:val="20"/>
+          <w:szCs w:val="20"/>
+        </w:rPr>
+        <w:t xml:space="preserve"> de processador em HDL empregáveis em projetos (IP Core); Barramentos (AXI, AMBA, Avalon); Controlador de memória; Memória Compartilhada; </w:t>
+      </w:r>
+      <w:proofErr w:type="spellStart"/>
+      <w:r>
+        <w:rPr>
+          <w:sz w:val="20"/>
+          <w:szCs w:val="20"/>
+        </w:rPr>
+        <w:t>Co-processamento</w:t>
+      </w:r>
+      <w:proofErr w:type="spellEnd"/>
+      <w:r>
+        <w:rPr>
+          <w:sz w:val="20"/>
+          <w:szCs w:val="20"/>
+        </w:rPr>
+        <w:t>; Desenvolvimento de hardware em VHDL compatível co</w:t>
+      </w:r>
+      <w:r>
+        <w:rPr>
+          <w:sz w:val="20"/>
+          <w:szCs w:val="20"/>
+        </w:rPr>
+        <w:t xml:space="preserve">m Open </w:t>
+      </w:r>
+      <w:proofErr w:type="spellStart"/>
+      <w:r>
+        <w:rPr>
+          <w:sz w:val="20"/>
+          <w:szCs w:val="20"/>
+        </w:rPr>
+        <w:t>Computing</w:t>
+      </w:r>
+      <w:proofErr w:type="spellEnd"/>
       <w:r>
         <w:rPr>
           <w:sz w:val="20"/>
@@ -2856,20 +3030,13 @@
         </w:rPr>
         <w:t xml:space="preserve"> </w:t>
       </w:r>
-      <w:r>
-        <w:rPr>
-          <w:sz w:val="20"/>
-          <w:szCs w:val="20"/>
-        </w:rPr>
-        <w:t xml:space="preserve">alimentação para circuitos embarcados; Sistemas Embarcados:  </w:t>
-      </w:r>
       <w:proofErr w:type="spellStart"/>
       <w:r>
         <w:rPr>
           <w:sz w:val="20"/>
           <w:szCs w:val="20"/>
         </w:rPr>
-        <w:t>Microcontroladores</w:t>
+        <w:t>Layer</w:t>
       </w:r>
       <w:proofErr w:type="spellEnd"/>
       <w:r>
@@ -2877,7 +3044,133 @@
           <w:sz w:val="20"/>
           <w:szCs w:val="20"/>
         </w:rPr>
-        <w:t xml:space="preserve"> e arquiteturas embarcadas de ARM de 32 e 64bits, Software Básico para Sistemas Embarcados; Desenvolvimento de Sistemas Operacionais de Tempo Real;  Projeto Integrado</w:t>
+        <w:t xml:space="preserve"> (</w:t>
+      </w:r>
+      <w:proofErr w:type="spellStart"/>
+      <w:r>
+        <w:rPr>
+          <w:sz w:val="20"/>
+          <w:szCs w:val="20"/>
+        </w:rPr>
+        <w:t>OpenCL</w:t>
+      </w:r>
+      <w:proofErr w:type="spellEnd"/>
+      <w:r>
+        <w:rPr>
+          <w:sz w:val="20"/>
+          <w:szCs w:val="20"/>
+        </w:rPr>
+        <w:t>).</w:t>
+      </w:r>
+    </w:p>
+    <w:p>
+      <w:pPr>
+        <w:pStyle w:val="Ttulo2"/>
+        <w:rPr>
+          <w:b/>
+        </w:rPr>
+      </w:pPr>
+      <w:bookmarkStart w:id="7" w:name="_Toc14364371"/>
+      <w:r>
+        <w:rPr>
+          <w:b/>
+        </w:rPr>
+        <w:t>Design de Computadores</w:t>
+      </w:r>
+      <w:bookmarkEnd w:id="7"/>
+    </w:p>
+    <w:p>
+      <w:pPr>
+        <w:rPr>
+          <w:sz w:val="20"/>
+          <w:szCs w:val="20"/>
+        </w:rPr>
+      </w:pPr>
+      <w:r>
+        <w:rPr>
+          <w:sz w:val="20"/>
+          <w:szCs w:val="20"/>
+        </w:rPr>
+        <w:t xml:space="preserve">Organização de sistemas de computadores, níveis de abstração e modelos; Características de tempo em circuitos digitais; Componentes da arquitetura de computadores; Arquiteturas CISC e RISC; Microarquitetura e instruções de máquina; Linguagem de montagem; Memória, hierarquia de memória e modos de endereço; Arquiteturas avançadas e características de alta performance; Simulação de arquiteturas;  Prototipação de processadores em FPGA;  Características físicas dos dispositivos; Análise de </w:t>
+      </w:r>
+      <w:r>
+        <w:rPr>
+          <w:sz w:val="20"/>
+          <w:szCs w:val="20"/>
+        </w:rPr>
+        <w:t>desempenho de sistemas digitais</w:t>
+      </w:r>
+      <w:r>
+        <w:rPr>
+          <w:sz w:val="20"/>
+          <w:szCs w:val="20"/>
+        </w:rPr>
+        <w:t>.</w:t>
+      </w:r>
+    </w:p>
+    <w:p>
+      <w:pPr>
+        <w:pStyle w:val="Ttulo2"/>
+        <w:rPr>
+          <w:b/>
+        </w:rPr>
+      </w:pPr>
+      <w:bookmarkStart w:id="8" w:name="_Toc14364372"/>
+      <w:proofErr w:type="spellStart"/>
+      <w:r>
+        <w:rPr>
+          <w:b/>
+        </w:rPr>
+        <w:t>Drones</w:t>
+      </w:r>
+      <w:bookmarkEnd w:id="8"/>
+      <w:proofErr w:type="spellEnd"/>
+    </w:p>
+    <w:p>
+      <w:pPr>
+        <w:rPr>
+          <w:sz w:val="20"/>
+          <w:szCs w:val="20"/>
+        </w:rPr>
+      </w:pPr>
+      <w:r>
+        <w:rPr>
+          <w:sz w:val="20"/>
+          <w:szCs w:val="20"/>
+        </w:rPr>
+        <w:t>Tipos e aplicações de veículos aéreos não tripulados (</w:t>
+      </w:r>
+      <w:proofErr w:type="spellStart"/>
+      <w:r>
+        <w:rPr>
+          <w:sz w:val="20"/>
+          <w:szCs w:val="20"/>
+        </w:rPr>
+        <w:t>VANTs</w:t>
+      </w:r>
+      <w:proofErr w:type="spellEnd"/>
+      <w:r>
+        <w:rPr>
+          <w:sz w:val="20"/>
+          <w:szCs w:val="20"/>
+        </w:rPr>
+        <w:t xml:space="preserve">); Programação de um </w:t>
+      </w:r>
+      <w:proofErr w:type="spellStart"/>
+      <w:r>
+        <w:rPr>
+          <w:sz w:val="20"/>
+          <w:szCs w:val="20"/>
+        </w:rPr>
+        <w:t>microcontrolador</w:t>
+      </w:r>
+      <w:proofErr w:type="spellEnd"/>
+      <w:r>
+        <w:rPr>
+          <w:sz w:val="20"/>
+          <w:szCs w:val="20"/>
+        </w:rPr>
+        <w:t xml:space="preserve"> ARM; Dinâmica de rotores;</w:t>
       </w:r>
       <w:r>
         <w:rPr>
@@ -2891,7 +3184,7 @@
           <w:sz w:val="20"/>
           <w:szCs w:val="20"/>
         </w:rPr>
-        <w:t>Hardware, Software e Firmware; Programação de dispositivos móveis; Telecomunicações: modulação, sinalização digital, e</w:t>
+        <w:t>Sistemas de coordenadas; Matrizes de rotação; Ângulos de Euler; Dinâmica do corpo rígido; Equações de Newton-Euler;</w:t>
       </w:r>
       <w:r>
         <w:rPr>
@@ -2905,7 +3198,7 @@
           <w:sz w:val="20"/>
           <w:szCs w:val="20"/>
         </w:rPr>
-        <w:t>protocolos de comunicação embarcados (CAN, I2C, família 802.1X);  Soluções de compromisso em projeto móvel e embarcados –performance e gerenciamento de energia; Tendências em tecnologia, computação vestível, Internet das coisas (</w:t>
+        <w:t xml:space="preserve">Modelagem de um </w:t>
       </w:r>
       <w:proofErr w:type="spellStart"/>
       <w:r>
@@ -2913,7 +3206,7 @@
           <w:sz w:val="20"/>
           <w:szCs w:val="20"/>
         </w:rPr>
-        <w:t>IoT</w:t>
+        <w:t>quadricóptero</w:t>
       </w:r>
       <w:proofErr w:type="spellEnd"/>
       <w:r>
@@ -2921,7 +3214,7 @@
           <w:sz w:val="20"/>
           <w:szCs w:val="20"/>
         </w:rPr>
-        <w:t>) e computação</w:t>
+        <w:t>; Linearização de sistemas dinâmicos; Sensores (acelerômetro, giroscópio, proximidade e fluxo</w:t>
       </w:r>
       <w:r>
         <w:rPr>
@@ -2935,7 +3228,46 @@
           <w:sz w:val="20"/>
           <w:szCs w:val="20"/>
         </w:rPr>
-        <w:t>ubíqua</w:t>
+        <w:t xml:space="preserve">óptico); Estimador de estados; Controlador em cascata; </w:t>
+      </w:r>
+      <w:proofErr w:type="spellStart"/>
+      <w:r>
+        <w:rPr>
+          <w:sz w:val="20"/>
+          <w:szCs w:val="20"/>
+        </w:rPr>
+        <w:t>Quatérnios</w:t>
+      </w:r>
+      <w:proofErr w:type="spellEnd"/>
+      <w:r>
+        <w:rPr>
+          <w:sz w:val="20"/>
+          <w:szCs w:val="20"/>
+        </w:rPr>
+        <w:t xml:space="preserve">; Controle LQR, filtro de </w:t>
+      </w:r>
+      <w:proofErr w:type="spellStart"/>
+      <w:r>
+        <w:rPr>
+          <w:sz w:val="20"/>
+          <w:szCs w:val="20"/>
+        </w:rPr>
+        <w:t>Kalman</w:t>
+      </w:r>
+      <w:proofErr w:type="spellEnd"/>
+      <w:r>
+        <w:rPr>
+          <w:sz w:val="20"/>
+          <w:szCs w:val="20"/>
+        </w:rPr>
+        <w:t>, C</w:t>
+      </w:r>
+      <w:r>
+        <w:rPr>
+          <w:sz w:val="20"/>
+          <w:szCs w:val="20"/>
+        </w:rPr>
+        <w:t>ontrole LQG; Controle não linear</w:t>
       </w:r>
       <w:r>
         <w:rPr>
@@ -2947,316 +3279,6 @@
     </w:p>
     <w:p>
       <w:pPr>
-        <w:pStyle w:val="Ttulo2"/>
-        <w:rPr>
-          <w:b/>
-        </w:rPr>
-      </w:pPr>
-      <w:bookmarkStart w:id="7" w:name="_Toc14364370"/>
-      <w:proofErr w:type="gramStart"/>
-      <w:r>
-        <w:rPr>
-          <w:b/>
-        </w:rPr>
-        <w:t>Embarcados Avançados</w:t>
-      </w:r>
-      <w:bookmarkEnd w:id="7"/>
-      <w:proofErr w:type="gramEnd"/>
-    </w:p>
-    <w:p>
-      <w:pPr>
-        <w:rPr>
-          <w:sz w:val="20"/>
-          <w:szCs w:val="20"/>
-        </w:rPr>
-      </w:pPr>
-      <w:r>
-        <w:rPr>
-          <w:sz w:val="20"/>
-          <w:szCs w:val="20"/>
-        </w:rPr>
-        <w:t>---------</w:t>
-      </w:r>
-      <w:r>
-        <w:rPr>
-          <w:sz w:val="20"/>
-          <w:szCs w:val="20"/>
-        </w:rPr>
-        <w:t>.</w:t>
-      </w:r>
-    </w:p>
-    <w:p>
-      <w:pPr>
-        <w:pStyle w:val="Ttulo2"/>
-        <w:rPr>
-          <w:b/>
-        </w:rPr>
-      </w:pPr>
-      <w:bookmarkStart w:id="8" w:name="_Toc14364371"/>
-      <w:r>
-        <w:rPr>
-          <w:b/>
-        </w:rPr>
-        <w:t>Design de Computadores</w:t>
-      </w:r>
-      <w:bookmarkEnd w:id="8"/>
-    </w:p>
-    <w:p>
-      <w:pPr>
-        <w:rPr>
-          <w:sz w:val="20"/>
-          <w:szCs w:val="20"/>
-        </w:rPr>
-      </w:pPr>
-      <w:r>
-        <w:rPr>
-          <w:sz w:val="20"/>
-          <w:szCs w:val="20"/>
-        </w:rPr>
-        <w:t>Organização de sistemas de computadores, níveis de abstração e modelos; Características de tempo em circuitos</w:t>
-      </w:r>
-      <w:r>
-        <w:rPr>
-          <w:sz w:val="20"/>
-          <w:szCs w:val="20"/>
-        </w:rPr>
-        <w:t xml:space="preserve"> </w:t>
-      </w:r>
-      <w:r>
-        <w:rPr>
-          <w:sz w:val="20"/>
-          <w:szCs w:val="20"/>
-        </w:rPr>
-        <w:t>digitais;</w:t>
-      </w:r>
-      <w:r>
-        <w:rPr>
-          <w:sz w:val="20"/>
-          <w:szCs w:val="20"/>
-        </w:rPr>
-        <w:t xml:space="preserve"> </w:t>
-      </w:r>
-      <w:r>
-        <w:rPr>
-          <w:sz w:val="20"/>
-          <w:szCs w:val="20"/>
-        </w:rPr>
-        <w:t>Componentes da arquitetura de computadores; Arquiteturas CISC e RISC; Microarquitetura e instruções de máquina; Linguagem de</w:t>
-      </w:r>
-      <w:r>
-        <w:rPr>
-          <w:sz w:val="20"/>
-          <w:szCs w:val="20"/>
-        </w:rPr>
-        <w:t xml:space="preserve"> </w:t>
-      </w:r>
-      <w:r>
-        <w:rPr>
-          <w:sz w:val="20"/>
-          <w:szCs w:val="20"/>
-        </w:rPr>
-        <w:t>montagem; Memória, hierarquia de memória e modos de endereço; Arquiteturas avançadas e características de alta performance;</w:t>
-      </w:r>
-      <w:r>
-        <w:rPr>
-          <w:sz w:val="20"/>
-          <w:szCs w:val="20"/>
-        </w:rPr>
-        <w:t xml:space="preserve"> </w:t>
-      </w:r>
-      <w:r>
-        <w:rPr>
-          <w:sz w:val="20"/>
-          <w:szCs w:val="20"/>
-        </w:rPr>
-        <w:t>Simulação de arquiteturas;  Prototipação de processadores em FPGA;  Características físicas dos dispositivos; Análise de</w:t>
-      </w:r>
-      <w:r>
-        <w:rPr>
-          <w:sz w:val="20"/>
-          <w:szCs w:val="20"/>
-        </w:rPr>
-        <w:t xml:space="preserve"> desempenho de sistemas digitais</w:t>
-      </w:r>
-      <w:r>
-        <w:rPr>
-          <w:sz w:val="20"/>
-          <w:szCs w:val="20"/>
-        </w:rPr>
-        <w:t>.</w:t>
-      </w:r>
-    </w:p>
-    <w:p>
-      <w:pPr>
-        <w:pStyle w:val="Ttulo2"/>
-        <w:rPr>
-          <w:b/>
-        </w:rPr>
-      </w:pPr>
-      <w:bookmarkStart w:id="9" w:name="_Toc14364372"/>
-      <w:proofErr w:type="spellStart"/>
-      <w:r>
-        <w:rPr>
-          <w:b/>
-        </w:rPr>
-        <w:t>Drones</w:t>
-      </w:r>
-      <w:bookmarkEnd w:id="9"/>
-      <w:proofErr w:type="spellEnd"/>
-    </w:p>
-    <w:p>
-      <w:pPr>
-        <w:rPr>
-          <w:sz w:val="20"/>
-          <w:szCs w:val="20"/>
-        </w:rPr>
-      </w:pPr>
-      <w:r>
-        <w:rPr>
-          <w:sz w:val="20"/>
-          <w:szCs w:val="20"/>
-        </w:rPr>
-        <w:t>Tipos e aplicações de veículos aéreos não tripulados (</w:t>
-      </w:r>
-      <w:proofErr w:type="spellStart"/>
-      <w:r>
-        <w:rPr>
-          <w:sz w:val="20"/>
-          <w:szCs w:val="20"/>
-        </w:rPr>
-        <w:t>VANTs</w:t>
-      </w:r>
-      <w:proofErr w:type="spellEnd"/>
-      <w:r>
-        <w:rPr>
-          <w:sz w:val="20"/>
-          <w:szCs w:val="20"/>
-        </w:rPr>
-        <w:t xml:space="preserve">); Programação de um </w:t>
-      </w:r>
-      <w:proofErr w:type="spellStart"/>
-      <w:r>
-        <w:rPr>
-          <w:sz w:val="20"/>
-          <w:szCs w:val="20"/>
-        </w:rPr>
-        <w:t>microcontrolador</w:t>
-      </w:r>
-      <w:proofErr w:type="spellEnd"/>
-      <w:r>
-        <w:rPr>
-          <w:sz w:val="20"/>
-          <w:szCs w:val="20"/>
-        </w:rPr>
-        <w:t xml:space="preserve"> ARM; Dinâmica de rotores;</w:t>
-      </w:r>
-      <w:r>
-        <w:rPr>
-          <w:sz w:val="20"/>
-          <w:szCs w:val="20"/>
-        </w:rPr>
-        <w:t xml:space="preserve"> </w:t>
-      </w:r>
-      <w:r>
-        <w:rPr>
-          <w:sz w:val="20"/>
-          <w:szCs w:val="20"/>
-        </w:rPr>
-        <w:t>Sistemas de coordenadas; Matrizes de rotação; Ângulos de Euler; Dinâmica do corpo rígido; Equações de Newton-Euler;</w:t>
-      </w:r>
-      <w:r>
-        <w:rPr>
-          <w:sz w:val="20"/>
-          <w:szCs w:val="20"/>
-        </w:rPr>
-        <w:t xml:space="preserve"> </w:t>
-      </w:r>
-      <w:r>
-        <w:rPr>
-          <w:sz w:val="20"/>
-          <w:szCs w:val="20"/>
-        </w:rPr>
-        <w:t xml:space="preserve">Modelagem de um </w:t>
-      </w:r>
-      <w:proofErr w:type="spellStart"/>
-      <w:r>
-        <w:rPr>
-          <w:sz w:val="20"/>
-          <w:szCs w:val="20"/>
-        </w:rPr>
-        <w:t>quadricóptero</w:t>
-      </w:r>
-      <w:proofErr w:type="spellEnd"/>
-      <w:r>
-        <w:rPr>
-          <w:sz w:val="20"/>
-          <w:szCs w:val="20"/>
-        </w:rPr>
-        <w:t>; Linearização de sistemas dinâmicos; Sensores (acelerômetro, giroscópio, proximidade e fluxo</w:t>
-      </w:r>
-      <w:r>
-        <w:rPr>
-          <w:sz w:val="20"/>
-          <w:szCs w:val="20"/>
-        </w:rPr>
-        <w:t xml:space="preserve"> </w:t>
-      </w:r>
-      <w:r>
-        <w:rPr>
-          <w:sz w:val="20"/>
-          <w:szCs w:val="20"/>
-        </w:rPr>
-        <w:t xml:space="preserve">óptico); Estimador de estados; Controlador em cascata; </w:t>
-      </w:r>
-      <w:proofErr w:type="spellStart"/>
-      <w:r>
-        <w:rPr>
-          <w:sz w:val="20"/>
-          <w:szCs w:val="20"/>
-        </w:rPr>
-        <w:t>Quatérnios</w:t>
-      </w:r>
-      <w:proofErr w:type="spellEnd"/>
-      <w:r>
-        <w:rPr>
-          <w:sz w:val="20"/>
-          <w:szCs w:val="20"/>
-        </w:rPr>
-        <w:t xml:space="preserve">; Controle LQR, filtro de </w:t>
-      </w:r>
-      <w:proofErr w:type="spellStart"/>
-      <w:r>
-        <w:rPr>
-          <w:sz w:val="20"/>
-          <w:szCs w:val="20"/>
-        </w:rPr>
-        <w:t>Kalman</w:t>
-      </w:r>
-      <w:proofErr w:type="spellEnd"/>
-      <w:r>
-        <w:rPr>
-          <w:sz w:val="20"/>
-          <w:szCs w:val="20"/>
-        </w:rPr>
-        <w:t>, C</w:t>
-      </w:r>
-      <w:r>
-        <w:rPr>
-          <w:sz w:val="20"/>
-          <w:szCs w:val="20"/>
-        </w:rPr>
-        <w:t>ontrole LQG; Controle não linear</w:t>
-      </w:r>
-      <w:r>
-        <w:rPr>
-          <w:sz w:val="20"/>
-          <w:szCs w:val="20"/>
-        </w:rPr>
-        <w:t>.</w:t>
-      </w:r>
-    </w:p>
-    <w:p>
-      <w:pPr>
         <w:rPr>
           <w:sz w:val="20"/>
           <w:szCs w:val="20"/>
@@ -3355,295 +3377,295 @@
       <w:pPr>
         <w:pStyle w:val="Ttulo1"/>
       </w:pPr>
-      <w:bookmarkStart w:id="10" w:name="_Toc14364373"/>
+      <w:bookmarkStart w:id="9" w:name="_Toc14364373"/>
       <w:r>
         <w:lastRenderedPageBreak/>
         <w:t>Nossa Equipe</w:t>
       </w:r>
+      <w:bookmarkEnd w:id="9"/>
+    </w:p>
+    <w:p>
+      <w:pPr>
+        <w:pStyle w:val="Ttulo2"/>
+        <w:rPr>
+          <w:b/>
+          <w:sz w:val="20"/>
+          <w:szCs w:val="20"/>
+        </w:rPr>
+      </w:pPr>
+      <w:bookmarkStart w:id="10" w:name="_Toc490492383"/>
+      <w:bookmarkStart w:id="11" w:name="_Toc14364374"/>
+      <w:r>
+        <w:rPr>
+          <w:b/>
+        </w:rPr>
+        <w:t>Marco Mello – Técnico Pleno</w:t>
+      </w:r>
       <w:bookmarkEnd w:id="10"/>
+      <w:bookmarkEnd w:id="11"/>
+    </w:p>
+    <w:p>
+      <w:pPr>
+        <w:rPr>
+          <w:sz w:val="20"/>
+          <w:szCs w:val="20"/>
+        </w:rPr>
+      </w:pPr>
+      <w:r>
+        <w:rPr>
+          <w:sz w:val="20"/>
+          <w:szCs w:val="20"/>
+        </w:rPr>
+        <w:t xml:space="preserve">Graduado em Tecnologia em Automação Industrial pelo IFSP e em Técnico em Informática Industrial pelo SENAI Fundação </w:t>
+      </w:r>
+      <w:proofErr w:type="spellStart"/>
+      <w:r>
+        <w:rPr>
+          <w:sz w:val="20"/>
+          <w:szCs w:val="20"/>
+        </w:rPr>
+        <w:t>Zerrenner</w:t>
+      </w:r>
+      <w:proofErr w:type="spellEnd"/>
+      <w:r>
+        <w:rPr>
+          <w:sz w:val="20"/>
+          <w:szCs w:val="20"/>
+        </w:rPr>
+        <w:t>. Experiência em interpretação, manutenção e testes de circuitos eletrônicos, confecção de placas de circuito impres</w:t>
+      </w:r>
+      <w:r>
+        <w:rPr>
+          <w:sz w:val="20"/>
+          <w:szCs w:val="20"/>
+        </w:rPr>
+        <w:t xml:space="preserve">so, programação e projetos com </w:t>
+      </w:r>
+      <w:proofErr w:type="spellStart"/>
+      <w:r>
+        <w:rPr>
+          <w:sz w:val="20"/>
+          <w:szCs w:val="20"/>
+        </w:rPr>
+        <w:t>m</w:t>
+      </w:r>
+      <w:r>
+        <w:rPr>
+          <w:sz w:val="20"/>
+          <w:szCs w:val="20"/>
+        </w:rPr>
+        <w:t>icrocontroladores</w:t>
+      </w:r>
+      <w:proofErr w:type="spellEnd"/>
+      <w:r>
+        <w:rPr>
+          <w:sz w:val="20"/>
+          <w:szCs w:val="20"/>
+        </w:rPr>
+        <w:t>, i</w:t>
+      </w:r>
+      <w:r>
+        <w:rPr>
+          <w:sz w:val="20"/>
+          <w:szCs w:val="20"/>
+        </w:rPr>
+        <w:t xml:space="preserve">mpressão 3D, desenhos mecânicos 2D, </w:t>
+      </w:r>
+      <w:r>
+        <w:rPr>
+          <w:sz w:val="20"/>
+          <w:szCs w:val="20"/>
+        </w:rPr>
+        <w:t>corte a</w:t>
+      </w:r>
+      <w:r>
+        <w:rPr>
+          <w:sz w:val="20"/>
+          <w:szCs w:val="20"/>
+        </w:rPr>
+        <w:t xml:space="preserve"> laser, </w:t>
+      </w:r>
+      <w:r>
+        <w:rPr>
+          <w:sz w:val="20"/>
+          <w:szCs w:val="20"/>
+        </w:rPr>
+        <w:t>f</w:t>
+      </w:r>
+      <w:r>
+        <w:rPr>
+          <w:sz w:val="20"/>
+          <w:szCs w:val="20"/>
+        </w:rPr>
+        <w:t>resadoras CNC.</w:t>
+      </w:r>
+    </w:p>
+    <w:p>
+      <w:pPr>
+        <w:rPr>
+          <w:sz w:val="20"/>
+          <w:szCs w:val="20"/>
+        </w:rPr>
+      </w:pPr>
+      <w:r>
+        <w:rPr>
+          <w:sz w:val="20"/>
+          <w:szCs w:val="20"/>
+        </w:rPr>
+        <w:t xml:space="preserve">Foi desenvolvedor de tutoriais e projetos pelo Laboratório de Garagem, desenvolvendo projetos em diversas plataformas como </w:t>
+      </w:r>
+      <w:proofErr w:type="spellStart"/>
+      <w:r>
+        <w:rPr>
+          <w:sz w:val="20"/>
+          <w:szCs w:val="20"/>
+        </w:rPr>
+        <w:t>Arduino</w:t>
+      </w:r>
+      <w:proofErr w:type="spellEnd"/>
+      <w:r>
+        <w:rPr>
+          <w:sz w:val="20"/>
+          <w:szCs w:val="20"/>
+        </w:rPr>
+        <w:t xml:space="preserve">, </w:t>
+      </w:r>
+      <w:proofErr w:type="spellStart"/>
+      <w:r>
+        <w:rPr>
+          <w:sz w:val="20"/>
+          <w:szCs w:val="20"/>
+        </w:rPr>
+        <w:t>Processing</w:t>
+      </w:r>
+      <w:proofErr w:type="spellEnd"/>
+      <w:r>
+        <w:rPr>
+          <w:sz w:val="20"/>
+          <w:szCs w:val="20"/>
+        </w:rPr>
+        <w:t xml:space="preserve"> e </w:t>
+      </w:r>
+      <w:proofErr w:type="spellStart"/>
+      <w:r>
+        <w:rPr>
+          <w:sz w:val="20"/>
+          <w:szCs w:val="20"/>
+        </w:rPr>
+        <w:t>Android</w:t>
+      </w:r>
+      <w:proofErr w:type="spellEnd"/>
+      <w:r>
+        <w:rPr>
+          <w:sz w:val="20"/>
+          <w:szCs w:val="20"/>
+        </w:rPr>
+        <w:t>. Também foi treinador de competidores para a Olimpíada Brasileira de Robótica (OBR) na modalidade pr</w:t>
+      </w:r>
+      <w:r>
+        <w:rPr>
+          <w:sz w:val="20"/>
+          <w:szCs w:val="20"/>
+        </w:rPr>
+        <w:t xml:space="preserve">ática </w:t>
+      </w:r>
+      <w:proofErr w:type="spellStart"/>
+      <w:r>
+        <w:rPr>
+          <w:sz w:val="20"/>
+          <w:szCs w:val="20"/>
+        </w:rPr>
+        <w:t>RoboCupJunior</w:t>
+      </w:r>
+      <w:proofErr w:type="spellEnd"/>
+      <w:r>
+        <w:rPr>
+          <w:sz w:val="20"/>
+          <w:szCs w:val="20"/>
+        </w:rPr>
+        <w:t xml:space="preserve"> </w:t>
+      </w:r>
+      <w:proofErr w:type="spellStart"/>
+      <w:r>
+        <w:rPr>
+          <w:sz w:val="20"/>
+          <w:szCs w:val="20"/>
+        </w:rPr>
+        <w:t>Rescue</w:t>
+      </w:r>
+      <w:proofErr w:type="spellEnd"/>
+      <w:r>
+        <w:rPr>
+          <w:sz w:val="20"/>
+          <w:szCs w:val="20"/>
+        </w:rPr>
+        <w:t xml:space="preserve"> </w:t>
+      </w:r>
+      <w:proofErr w:type="spellStart"/>
+      <w:r>
+        <w:rPr>
+          <w:sz w:val="20"/>
+          <w:szCs w:val="20"/>
+        </w:rPr>
+        <w:t>Line</w:t>
+      </w:r>
+      <w:proofErr w:type="spellEnd"/>
+    </w:p>
+    <w:p>
+      <w:pPr>
+        <w:rPr>
+          <w:sz w:val="20"/>
+          <w:szCs w:val="20"/>
+        </w:rPr>
+      </w:pPr>
+      <w:r>
+        <w:rPr>
+          <w:sz w:val="20"/>
+          <w:szCs w:val="20"/>
+        </w:rPr>
+        <w:t xml:space="preserve">Atuou no </w:t>
+      </w:r>
+      <w:proofErr w:type="spellStart"/>
+      <w:r>
+        <w:rPr>
+          <w:sz w:val="20"/>
+          <w:szCs w:val="20"/>
+        </w:rPr>
+        <w:t>FabLab</w:t>
+      </w:r>
+      <w:proofErr w:type="spellEnd"/>
+      <w:r>
+        <w:rPr>
+          <w:sz w:val="20"/>
+          <w:szCs w:val="20"/>
+        </w:rPr>
+        <w:t xml:space="preserve"> INSPER por 3 anos, dando suporte na utilização das máquinas e no desenvolvimento de projetos para alunos, professores, colaboradores e </w:t>
+      </w:r>
+      <w:r>
+        <w:rPr>
+          <w:sz w:val="20"/>
+          <w:szCs w:val="20"/>
+        </w:rPr>
+        <w:t>ao público externo.</w:t>
+      </w:r>
     </w:p>
     <w:p>
       <w:pPr>
         <w:pStyle w:val="Ttulo2"/>
         <w:rPr>
           <w:b/>
-          <w:sz w:val="20"/>
-          <w:szCs w:val="20"/>
-        </w:rPr>
-      </w:pPr>
-      <w:bookmarkStart w:id="11" w:name="_Toc490492383"/>
-      <w:bookmarkStart w:id="12" w:name="_Toc14364374"/>
+        </w:rPr>
+      </w:pPr>
+      <w:bookmarkStart w:id="12" w:name="_Toc490492384"/>
+      <w:bookmarkStart w:id="13" w:name="_Toc14364375"/>
       <w:r>
         <w:rPr>
           <w:b/>
         </w:rPr>
-        <w:t>Marco Mello – Técnico Pleno</w:t>
-      </w:r>
-      <w:bookmarkEnd w:id="11"/>
+        <w:t>Rafael Corsi Ferrão – Coordenador de Laboratório</w:t>
+      </w:r>
       <w:bookmarkEnd w:id="12"/>
-    </w:p>
-    <w:p>
-      <w:pPr>
-        <w:rPr>
-          <w:sz w:val="20"/>
-          <w:szCs w:val="20"/>
-        </w:rPr>
-      </w:pPr>
-      <w:r>
-        <w:rPr>
-          <w:sz w:val="20"/>
-          <w:szCs w:val="20"/>
-        </w:rPr>
-        <w:t xml:space="preserve">Graduado em Tecnologia em Automação Industrial pelo IFSP e em Técnico em Informática Industrial pelo SENAI Fundação </w:t>
-      </w:r>
-      <w:proofErr w:type="spellStart"/>
-      <w:r>
-        <w:rPr>
-          <w:sz w:val="20"/>
-          <w:szCs w:val="20"/>
-        </w:rPr>
-        <w:t>Zerrenner</w:t>
-      </w:r>
-      <w:proofErr w:type="spellEnd"/>
-      <w:r>
-        <w:rPr>
-          <w:sz w:val="20"/>
-          <w:szCs w:val="20"/>
-        </w:rPr>
-        <w:t>. Experiência em interpretação, manutenção e testes de circuitos eletrônicos, confecção de placas de circuito impres</w:t>
-      </w:r>
-      <w:r>
-        <w:rPr>
-          <w:sz w:val="20"/>
-          <w:szCs w:val="20"/>
-        </w:rPr>
-        <w:t xml:space="preserve">so, programação e projetos com </w:t>
-      </w:r>
-      <w:proofErr w:type="spellStart"/>
-      <w:r>
-        <w:rPr>
-          <w:sz w:val="20"/>
-          <w:szCs w:val="20"/>
-        </w:rPr>
-        <w:t>m</w:t>
-      </w:r>
-      <w:r>
-        <w:rPr>
-          <w:sz w:val="20"/>
-          <w:szCs w:val="20"/>
-        </w:rPr>
-        <w:t>icrocontroladores</w:t>
-      </w:r>
-      <w:proofErr w:type="spellEnd"/>
-      <w:r>
-        <w:rPr>
-          <w:sz w:val="20"/>
-          <w:szCs w:val="20"/>
-        </w:rPr>
-        <w:t>, i</w:t>
-      </w:r>
-      <w:r>
-        <w:rPr>
-          <w:sz w:val="20"/>
-          <w:szCs w:val="20"/>
-        </w:rPr>
-        <w:t xml:space="preserve">mpressão 3D, desenhos mecânicos 2D, </w:t>
-      </w:r>
-      <w:r>
-        <w:rPr>
-          <w:sz w:val="20"/>
-          <w:szCs w:val="20"/>
-        </w:rPr>
-        <w:t>corte a</w:t>
-      </w:r>
-      <w:r>
-        <w:rPr>
-          <w:sz w:val="20"/>
-          <w:szCs w:val="20"/>
-        </w:rPr>
-        <w:t xml:space="preserve"> laser, </w:t>
-      </w:r>
-      <w:r>
-        <w:rPr>
-          <w:sz w:val="20"/>
-          <w:szCs w:val="20"/>
-        </w:rPr>
-        <w:t>f</w:t>
-      </w:r>
-      <w:r>
-        <w:rPr>
-          <w:sz w:val="20"/>
-          <w:szCs w:val="20"/>
-        </w:rPr>
-        <w:t>resadoras CNC.</w:t>
-      </w:r>
-    </w:p>
-    <w:p>
-      <w:pPr>
-        <w:rPr>
-          <w:sz w:val="20"/>
-          <w:szCs w:val="20"/>
-        </w:rPr>
-      </w:pPr>
-      <w:r>
-        <w:rPr>
-          <w:sz w:val="20"/>
-          <w:szCs w:val="20"/>
-        </w:rPr>
-        <w:t xml:space="preserve">Foi desenvolvedor de tutoriais e projetos pelo Laboratório de Garagem, desenvolvendo projetos em diversas plataformas como </w:t>
-      </w:r>
-      <w:proofErr w:type="spellStart"/>
-      <w:r>
-        <w:rPr>
-          <w:sz w:val="20"/>
-          <w:szCs w:val="20"/>
-        </w:rPr>
-        <w:t>Arduino</w:t>
-      </w:r>
-      <w:proofErr w:type="spellEnd"/>
-      <w:r>
-        <w:rPr>
-          <w:sz w:val="20"/>
-          <w:szCs w:val="20"/>
-        </w:rPr>
-        <w:t xml:space="preserve">, </w:t>
-      </w:r>
-      <w:proofErr w:type="spellStart"/>
-      <w:r>
-        <w:rPr>
-          <w:sz w:val="20"/>
-          <w:szCs w:val="20"/>
-        </w:rPr>
-        <w:t>Processing</w:t>
-      </w:r>
-      <w:proofErr w:type="spellEnd"/>
-      <w:r>
-        <w:rPr>
-          <w:sz w:val="20"/>
-          <w:szCs w:val="20"/>
-        </w:rPr>
-        <w:t xml:space="preserve"> e </w:t>
-      </w:r>
-      <w:proofErr w:type="spellStart"/>
-      <w:r>
-        <w:rPr>
-          <w:sz w:val="20"/>
-          <w:szCs w:val="20"/>
-        </w:rPr>
-        <w:t>Android</w:t>
-      </w:r>
-      <w:proofErr w:type="spellEnd"/>
-      <w:r>
-        <w:rPr>
-          <w:sz w:val="20"/>
-          <w:szCs w:val="20"/>
-        </w:rPr>
-        <w:t>. Também foi treinador de competidores para a Olimpíada Brasileira de Robótica (OBR) na modalidade pr</w:t>
-      </w:r>
-      <w:r>
-        <w:rPr>
-          <w:sz w:val="20"/>
-          <w:szCs w:val="20"/>
-        </w:rPr>
-        <w:t xml:space="preserve">ática </w:t>
-      </w:r>
-      <w:proofErr w:type="spellStart"/>
-      <w:r>
-        <w:rPr>
-          <w:sz w:val="20"/>
-          <w:szCs w:val="20"/>
-        </w:rPr>
-        <w:t>RoboCupJunior</w:t>
-      </w:r>
-      <w:proofErr w:type="spellEnd"/>
-      <w:r>
-        <w:rPr>
-          <w:sz w:val="20"/>
-          <w:szCs w:val="20"/>
-        </w:rPr>
-        <w:t xml:space="preserve"> </w:t>
-      </w:r>
-      <w:proofErr w:type="spellStart"/>
-      <w:r>
-        <w:rPr>
-          <w:sz w:val="20"/>
-          <w:szCs w:val="20"/>
-        </w:rPr>
-        <w:t>Rescue</w:t>
-      </w:r>
-      <w:proofErr w:type="spellEnd"/>
-      <w:r>
-        <w:rPr>
-          <w:sz w:val="20"/>
-          <w:szCs w:val="20"/>
-        </w:rPr>
-        <w:t xml:space="preserve"> </w:t>
-      </w:r>
-      <w:proofErr w:type="spellStart"/>
-      <w:r>
-        <w:rPr>
-          <w:sz w:val="20"/>
-          <w:szCs w:val="20"/>
-        </w:rPr>
-        <w:t>Line</w:t>
-      </w:r>
-      <w:proofErr w:type="spellEnd"/>
-    </w:p>
-    <w:p>
-      <w:pPr>
-        <w:rPr>
-          <w:sz w:val="20"/>
-          <w:szCs w:val="20"/>
-        </w:rPr>
-      </w:pPr>
-      <w:r>
-        <w:rPr>
-          <w:sz w:val="20"/>
-          <w:szCs w:val="20"/>
-        </w:rPr>
-        <w:t xml:space="preserve">Atuou no </w:t>
-      </w:r>
-      <w:proofErr w:type="spellStart"/>
-      <w:r>
-        <w:rPr>
-          <w:sz w:val="20"/>
-          <w:szCs w:val="20"/>
-        </w:rPr>
-        <w:t>FabLab</w:t>
-      </w:r>
-      <w:proofErr w:type="spellEnd"/>
-      <w:r>
-        <w:rPr>
-          <w:sz w:val="20"/>
-          <w:szCs w:val="20"/>
-        </w:rPr>
-        <w:t xml:space="preserve"> INSPER por 3 anos, dando suporte na utilização das máquinas e no desenvolvimento de projetos para alunos, professores, colaboradores e </w:t>
-      </w:r>
-      <w:r>
-        <w:rPr>
-          <w:sz w:val="20"/>
-          <w:szCs w:val="20"/>
-        </w:rPr>
-        <w:t>ao público externo.</w:t>
-      </w:r>
-    </w:p>
-    <w:p>
-      <w:pPr>
-        <w:pStyle w:val="Ttulo2"/>
-        <w:rPr>
-          <w:b/>
-        </w:rPr>
-      </w:pPr>
-      <w:bookmarkStart w:id="13" w:name="_Toc490492384"/>
-      <w:bookmarkStart w:id="14" w:name="_Toc14364375"/>
-      <w:r>
-        <w:rPr>
-          <w:b/>
-        </w:rPr>
-        <w:t>Rafael Corsi Ferrão – Coordenador de Laboratório</w:t>
-      </w:r>
       <w:bookmarkEnd w:id="13"/>
-      <w:bookmarkEnd w:id="14"/>
     </w:p>
     <w:p>
       <w:r>
@@ -3729,7 +3751,7 @@
       <w:pPr>
         <w:pStyle w:val="Ttulo1"/>
       </w:pPr>
-      <w:bookmarkStart w:id="15" w:name="_Toc14364376"/>
+      <w:bookmarkStart w:id="14" w:name="_Toc14364376"/>
       <w:r>
         <w:lastRenderedPageBreak/>
         <w:t xml:space="preserve">Equipamentos – Fonte de Bancada: </w:t>
@@ -3742,7 +3764,7 @@
       <w:r>
         <w:t xml:space="preserve"> PWS4323</w:t>
       </w:r>
-      <w:bookmarkEnd w:id="15"/>
+      <w:bookmarkEnd w:id="14"/>
       <w:r>
         <w:t xml:space="preserve"> </w:t>
       </w:r>
@@ -3811,6 +3833,11 @@
       </w:r>
       <w:r>
         <w:t xml:space="preserve"> </w:t>
+      </w:r>
+    </w:p>
+    <w:p>
+      <w:r>
+        <w:t>Quantidade: 12 unidades.</w:t>
       </w:r>
     </w:p>
     <w:p>
@@ -3832,7 +3859,7 @@
         </w:rPr>
         <w:drawing>
           <wp:inline distT="0" distB="0" distL="0" distR="0" wp14:anchorId="1DC5C3FF" wp14:editId="46FCC4DC">
-            <wp:extent cx="2979420" cy="2979420"/>
+            <wp:extent cx="2520000" cy="2520000"/>
             <wp:effectExtent l="0" t="0" r="0" b="0"/>
             <wp:docPr id="26" name="Imagem 26"/>
             <wp:cNvGraphicFramePr>
@@ -3860,7 +3887,7 @@
                   <pic:spPr>
                     <a:xfrm>
                       <a:off x="0" y="0"/>
-                      <a:ext cx="2979420" cy="2979420"/>
+                      <a:ext cx="2520000" cy="2520000"/>
                     </a:xfrm>
                     <a:prstGeom prst="rect">
                       <a:avLst/>
@@ -3875,14 +3902,20 @@
     </w:p>
     <w:p>
       <w:pPr>
+        <w:pStyle w:val="TextosemFormatao"/>
+        <w:jc w:val="center"/>
+        <w:rPr>
+          <w:rFonts w:ascii="Verdana" w:hAnsi="Verdana"/>
+          <w:sz w:val="20"/>
+          <w:szCs w:val="20"/>
+        </w:rPr>
+      </w:pPr>
+    </w:p>
+    <w:p>
+      <w:pPr>
         <w:pStyle w:val="Ttulo1"/>
       </w:pPr>
-    </w:p>
-    <w:p>
-      <w:pPr>
-        <w:pStyle w:val="Ttulo1"/>
-      </w:pPr>
-      <w:bookmarkStart w:id="16" w:name="_Toc14364377"/>
+      <w:bookmarkStart w:id="15" w:name="_Toc14364377"/>
       <w:r>
         <w:t xml:space="preserve">Equipamentos – </w:t>
       </w:r>
@@ -3897,7 +3930,7 @@
       <w:r>
         <w:t xml:space="preserve"> DMM 4040</w:t>
       </w:r>
-      <w:bookmarkEnd w:id="16"/>
+      <w:bookmarkEnd w:id="15"/>
       <w:r>
         <w:t xml:space="preserve"> </w:t>
       </w:r>
@@ -3907,15 +3940,18 @@
     </w:p>
     <w:p>
       <w:r>
-        <w:t xml:space="preserve">Os multímetros de bancada DMM4040 oferecem uma gama abrangente de funções para atender às suas medições mais exigentes na bancada ou em um sistema. Esses multímetros digitais </w:t>
-      </w:r>
-      <w:proofErr w:type="gramStart"/>
-      <w:r>
-        <w:t>executam</w:t>
-      </w:r>
-      <w:proofErr w:type="gramEnd"/>
-      <w:r>
-        <w:t xml:space="preserve"> as funções que você esperaria ver em um DMM multifuncional, incluindo medição de volts, ohms, amperes e medições de frequência.</w:t>
+        <w:t>Os multímetros de bancada DMM4040 oferecem uma gama abrangente de funções para atender às suas medições mais exigentes na bancada ou em um sistema. Esses multímetros digitais executam as funções que você esperaria ver em um DMM multifuncional, incluindo medição de volts, ohms, amperes e medições de frequência.</w:t>
+      </w:r>
+    </w:p>
+    <w:p>
+      <w:r>
+        <w:t xml:space="preserve">Quantidade: </w:t>
+      </w:r>
+      <w:r>
+        <w:t>9</w:t>
+      </w:r>
+      <w:r>
+        <w:t xml:space="preserve"> unidades.</w:t>
       </w:r>
     </w:p>
     <w:p>
@@ -4002,22 +4038,19 @@
       <w:pPr>
         <w:pStyle w:val="Ttulo1"/>
       </w:pPr>
-      <w:bookmarkStart w:id="17" w:name="_Toc14364378"/>
-    </w:p>
+      <w:bookmarkStart w:id="16" w:name="_Toc14364378"/>
+    </w:p>
+    <w:p/>
     <w:p>
       <w:pPr>
         <w:pStyle w:val="Ttulo1"/>
-      </w:pPr>
-    </w:p>
-    <w:p>
-      <w:pPr>
-        <w:pStyle w:val="Ttulo1"/>
-        <w:rPr>
-          <w:sz w:val="20"/>
-          <w:szCs w:val="20"/>
-        </w:rPr>
-      </w:pPr>
-      <w:r>
+        <w:rPr>
+          <w:sz w:val="20"/>
+          <w:szCs w:val="20"/>
+        </w:rPr>
+      </w:pPr>
+      <w:r>
+        <w:lastRenderedPageBreak/>
         <w:t>Equipamento</w:t>
       </w:r>
       <w:r>
@@ -4034,18 +4067,12 @@
       <w:r>
         <w:t>2012B</w:t>
       </w:r>
-      <w:bookmarkEnd w:id="17"/>
+      <w:bookmarkEnd w:id="16"/>
       <w:r>
         <w:t xml:space="preserve"> </w:t>
       </w:r>
     </w:p>
     <w:p>
-      <w:pPr>
-        <w:rPr>
-          <w:noProof/>
-          <w:lang w:eastAsia="pt-BR"/>
-        </w:rPr>
-      </w:pPr>
       <w:r>
         <w:t>O</w:t>
       </w:r>
@@ -4066,6 +4093,17 @@
       </w:r>
       <w:r>
         <w:t xml:space="preserve"> </w:t>
+      </w:r>
+    </w:p>
+    <w:p>
+      <w:r>
+        <w:t xml:space="preserve">Quantidade: </w:t>
+      </w:r>
+      <w:r>
+        <w:t>8</w:t>
+      </w:r>
+      <w:r>
+        <w:t xml:space="preserve"> unidades.</w:t>
       </w:r>
     </w:p>
     <w:p>
@@ -4133,86 +4171,89 @@
     </w:p>
     <w:p>
       <w:pPr>
+        <w:pStyle w:val="Ttulo1"/>
+      </w:pPr>
+      <w:bookmarkStart w:id="17" w:name="_Toc14364379"/>
+      <w:r>
+        <w:t xml:space="preserve">Equipamentos – Gerador de Funções: </w:t>
+      </w:r>
+      <w:proofErr w:type="spellStart"/>
+      <w:r>
+        <w:t>Tektronix</w:t>
+      </w:r>
+      <w:proofErr w:type="spellEnd"/>
+      <w:r>
+        <w:t xml:space="preserve"> AFG3021C</w:t>
+      </w:r>
+      <w:bookmarkEnd w:id="17"/>
+    </w:p>
+    <w:p>
+      <w:r>
+        <w:t>AFG3021C é um gerador de funções que possui</w:t>
+      </w:r>
+      <w:r>
+        <w:t xml:space="preserve"> 12 formas de onda padrão, capacidade de forma de onda arbitrária e opções de redução de sinal, suporta uma ampla gama de necessidades de aplicação com um único instrumento</w:t>
+      </w:r>
+      <w:r>
+        <w:t>, permitindo que</w:t>
+      </w:r>
+      <w:r>
+        <w:t xml:space="preserve"> os sinais sejam reproduzidos com precisão. </w:t>
+      </w:r>
+      <w:r>
+        <w:t xml:space="preserve">Possui </w:t>
+      </w:r>
+      <w:r>
+        <w:t xml:space="preserve">25 teclas de atalho </w:t>
+      </w:r>
+      <w:r>
+        <w:t xml:space="preserve">que </w:t>
+      </w:r>
+      <w:r>
+        <w:t>tornam o AFG3</w:t>
+      </w:r>
+      <w:r>
+        <w:t>021</w:t>
+      </w:r>
+      <w:r>
+        <w:t>C fá</w:t>
+      </w:r>
+      <w:r>
+        <w:t>cil de aprender e fácil de usar</w:t>
+      </w:r>
+      <w:r>
+        <w:t>.</w:t>
+      </w:r>
+    </w:p>
+    <w:p>
+      <w:r>
+        <w:t xml:space="preserve">Quantidade: </w:t>
+      </w:r>
+      <w:r>
+        <w:t>9</w:t>
+      </w:r>
+      <w:r>
+        <w:t xml:space="preserve"> unidades.</w:t>
+      </w:r>
+    </w:p>
+    <w:p/>
+    <w:p>
+      <w:pPr>
+        <w:jc w:val="center"/>
+        <w:rPr>
+          <w:b/>
+          <w:color w:val="1F497D" w:themeColor="text2"/>
+        </w:rPr>
+      </w:pPr>
+      <w:r>
         <w:rPr>
           <w:noProof/>
           <w:lang w:eastAsia="pt-BR"/>
         </w:rPr>
-      </w:pPr>
-    </w:p>
-    <w:p>
-      <w:pPr>
-        <w:pStyle w:val="Ttulo1"/>
-      </w:pPr>
-      <w:bookmarkStart w:id="18" w:name="_Toc14364379"/>
-      <w:r>
-        <w:t xml:space="preserve">Equipamentos – Gerador de Funções: </w:t>
-      </w:r>
-      <w:proofErr w:type="spellStart"/>
-      <w:r>
-        <w:t>Tektronix</w:t>
-      </w:r>
-      <w:proofErr w:type="spellEnd"/>
-      <w:r>
-        <w:t xml:space="preserve"> AFG3021C</w:t>
-      </w:r>
-      <w:bookmarkEnd w:id="18"/>
-    </w:p>
-    <w:p>
-      <w:r>
-        <w:t>AFG3021C é um gerador de funções que possui</w:t>
-      </w:r>
-      <w:r>
-        <w:t xml:space="preserve"> 12 formas de onda padrão, capacidade de forma de onda arbitrária e opções de redução de sinal, suporta uma ampla gama de necessidades de aplicação com um único instrumento</w:t>
-      </w:r>
-      <w:r>
-        <w:t>, permitindo que</w:t>
-      </w:r>
-      <w:r>
-        <w:t xml:space="preserve"> os sinais sejam reproduzidos com precisão. </w:t>
-      </w:r>
-      <w:r>
-        <w:t xml:space="preserve">Possui </w:t>
-      </w:r>
-      <w:r>
-        <w:t xml:space="preserve">25 teclas de atalho </w:t>
-      </w:r>
-      <w:r>
-        <w:t xml:space="preserve">que </w:t>
-      </w:r>
-      <w:r>
-        <w:t>tornam o AFG3</w:t>
-      </w:r>
-      <w:r>
-        <w:t>021</w:t>
-      </w:r>
-      <w:r>
-        <w:t>C fá</w:t>
-      </w:r>
-      <w:r>
-        <w:t>cil de aprender e fácil de usar</w:t>
-      </w:r>
-      <w:r>
-        <w:t>.</w:t>
-      </w:r>
-    </w:p>
-    <w:p/>
-    <w:p>
-      <w:pPr>
-        <w:jc w:val="center"/>
-        <w:rPr>
-          <w:b/>
-          <w:color w:val="1F497D" w:themeColor="text2"/>
-        </w:rPr>
-      </w:pPr>
-      <w:r>
-        <w:rPr>
-          <w:noProof/>
-          <w:lang w:eastAsia="pt-BR"/>
-        </w:rPr>
         <w:drawing>
           <wp:inline distT="0" distB="0" distL="0" distR="0" wp14:anchorId="012E7485" wp14:editId="6E38CD5B">
-            <wp:extent cx="3535680" cy="2074264"/>
-            <wp:effectExtent l="0" t="0" r="7620" b="2540"/>
+            <wp:extent cx="2926800" cy="1717055"/>
+            <wp:effectExtent l="0" t="0" r="6985" b="0"/>
             <wp:docPr id="2" name="Imagem 2"/>
             <wp:cNvGraphicFramePr>
               <a:graphicFrameLocks xmlns:a="http://schemas.openxmlformats.org/drawingml/2006/main" noChangeAspect="1"/>
@@ -4241,7 +4282,7 @@
                   <pic:spPr bwMode="auto">
                     <a:xfrm>
                       <a:off x="0" y="0"/>
-                      <a:ext cx="3551139" cy="2083334"/>
+                      <a:ext cx="2926800" cy="1717055"/>
                     </a:xfrm>
                     <a:prstGeom prst="rect">
                       <a:avLst/>
@@ -4282,7 +4323,7 @@
           <w:u w:val="single"/>
         </w:rPr>
       </w:pPr>
-      <w:bookmarkStart w:id="19" w:name="_Toc14364380"/>
+      <w:bookmarkStart w:id="18" w:name="_Toc14364380"/>
       <w:r>
         <w:lastRenderedPageBreak/>
         <w:t xml:space="preserve">Equipamentos – PC Workstation – </w:t>
@@ -4295,34 +4336,25 @@
       <w:r>
         <w:t xml:space="preserve"> T5600</w:t>
       </w:r>
-      <w:bookmarkEnd w:id="19"/>
-    </w:p>
-    <w:p>
-      <w:r>
-        <w:t xml:space="preserve">A </w:t>
-      </w:r>
-      <w:r>
-        <w:t xml:space="preserve">Workstation, </w:t>
-      </w:r>
-      <w:r>
-        <w:t>é um</w:t>
-      </w:r>
-      <w:r>
-        <w:t xml:space="preserve"> computador com capacidade de processamento</w:t>
-      </w:r>
-      <w:r>
-        <w:t xml:space="preserve"> gráfico e de cálculos e </w:t>
-      </w:r>
-      <w:r>
-        <w:t>superior aos comuns. Eles são destinados principalmente a usos profissionais específicos, tais como arquitetura, desenho industrial, criação de filmes 3D ou em laboratórios de física.</w:t>
-      </w:r>
-      <w:r>
-        <w:t xml:space="preserve"> A</w:t>
-      </w:r>
-      <w:r>
-        <w:t xml:space="preserve"> principal característica da workstation é sua construção modular. Isso permite configurar cada parte desses computadores de forma independente. Além disso, cada componente é projetado tendo em vista a expansão dos elementos.</w:t>
-      </w:r>
-    </w:p>
+      <w:bookmarkEnd w:id="18"/>
+    </w:p>
+    <w:p>
+      <w:r>
+        <w:t>A Workstation, é um computador com capacidade de processamento gráfico e de cálculos e superior aos comuns. Eles são destinados principalmente a usos profissionais específicos, tais como arquitetura, desenho industrial, criação de filmes 3D ou em laboratórios de física. A principal característica da workstation é sua construção modular. Isso permite configurar cada parte desses computadores de forma independente. Além disso, cada componente é projetado tendo em vista a expansão dos elementos.</w:t>
+      </w:r>
+    </w:p>
+    <w:p>
+      <w:r>
+        <w:t xml:space="preserve">Quantidade: </w:t>
+      </w:r>
+      <w:r>
+        <w:t>1</w:t>
+      </w:r>
+      <w:r>
+        <w:t xml:space="preserve"> unidade.</w:t>
+      </w:r>
+    </w:p>
+    <w:p/>
     <w:p>
       <w:pPr>
         <w:jc w:val="center"/>
@@ -4368,7 +4400,7 @@
                   <pic:spPr bwMode="auto">
                     <a:xfrm>
                       <a:off x="0" y="0"/>
-                      <a:ext cx="2453897" cy="2453897"/>
+                      <a:ext cx="2453640" cy="2453640"/>
                     </a:xfrm>
                     <a:prstGeom prst="rect">
                       <a:avLst/>
@@ -4401,9 +4433,18 @@
     </w:p>
     <w:p>
       <w:pPr>
+        <w:jc w:val="center"/>
+        <w:rPr>
+          <w:sz w:val="20"/>
+          <w:szCs w:val="20"/>
+        </w:rPr>
+      </w:pPr>
+    </w:p>
+    <w:p>
+      <w:pPr>
         <w:pStyle w:val="Ttulo1"/>
       </w:pPr>
-      <w:bookmarkStart w:id="20" w:name="_Toc14364381"/>
+      <w:bookmarkStart w:id="19" w:name="_Toc14364381"/>
       <w:r>
         <w:t xml:space="preserve">Equipamentos – </w:t>
       </w:r>
@@ -4415,7 +4456,7 @@
       <w:r>
         <w:t>: Intel NUC 8i5BEK1</w:t>
       </w:r>
-      <w:bookmarkEnd w:id="20"/>
+      <w:bookmarkEnd w:id="19"/>
       <w:r>
         <w:t xml:space="preserve"> </w:t>
       </w:r>
@@ -4443,6 +4484,17 @@
       </w:r>
       <w:r>
         <w:t>deos em Ultra HD 4K.</w:t>
+      </w:r>
+    </w:p>
+    <w:p>
+      <w:r>
+        <w:t>Quantidade: 1</w:t>
+      </w:r>
+      <w:r>
+        <w:t>4</w:t>
+      </w:r>
+      <w:r>
+        <w:t xml:space="preserve"> unidades.</w:t>
       </w:r>
     </w:p>
     <w:p>
@@ -4460,8 +4512,8 @@
         </w:rPr>
         <w:drawing>
           <wp:inline distT="0" distB="0" distL="0" distR="0" wp14:anchorId="0D522E29" wp14:editId="24C18681">
-            <wp:extent cx="3064654" cy="2298490"/>
-            <wp:effectExtent l="0" t="0" r="2540" b="6985"/>
+            <wp:extent cx="2880000" cy="2160000"/>
+            <wp:effectExtent l="0" t="0" r="0" b="0"/>
             <wp:docPr id="6" name="Imagem 6"/>
             <wp:cNvGraphicFramePr>
               <a:graphicFrameLocks xmlns:a="http://schemas.openxmlformats.org/drawingml/2006/main" noChangeAspect="1"/>
@@ -4490,7 +4542,7 @@
                   <pic:spPr bwMode="auto">
                     <a:xfrm>
                       <a:off x="0" y="0"/>
-                      <a:ext cx="3064654" cy="2298490"/>
+                      <a:ext cx="2880000" cy="2160000"/>
                     </a:xfrm>
                     <a:prstGeom prst="rect">
                       <a:avLst/>
@@ -4514,22 +4566,41 @@
     </w:p>
     <w:p>
       <w:pPr>
-        <w:pStyle w:val="TextosemFormatao"/>
-      </w:pPr>
-    </w:p>
-    <w:p>
-      <w:pPr>
         <w:pStyle w:val="Ttulo1"/>
       </w:pPr>
-      <w:r>
-        <w:br w:type="page"/>
-      </w:r>
-      <w:bookmarkStart w:id="21" w:name="_Toc14364382"/>
+      <w:bookmarkStart w:id="20" w:name="_Toc14364382"/>
       <w:r>
         <w:lastRenderedPageBreak/>
         <w:t>Equipamentos – Notebooks: Dell G7</w:t>
       </w:r>
-      <w:bookmarkEnd w:id="21"/>
+      <w:bookmarkEnd w:id="20"/>
+    </w:p>
+    <w:p>
+      <w:r>
+        <w:t xml:space="preserve">Os notebooks Dell série G foram desenvolvidos para atender às exigências específicas dos </w:t>
+      </w:r>
+      <w:proofErr w:type="spellStart"/>
+      <w:r>
+        <w:t>gamers</w:t>
+      </w:r>
+      <w:proofErr w:type="spellEnd"/>
+      <w:r>
+        <w:t>. Com recursos impressionantes desde processadores mais recentes até placas de vídeo poderosas, eles tornam cada experiência mais intensa e real.</w:t>
+      </w:r>
+      <w:r>
+        <w:t xml:space="preserve"> </w:t>
+      </w:r>
+    </w:p>
+    <w:p>
+      <w:r>
+        <w:t xml:space="preserve">Quantidade: </w:t>
+      </w:r>
+      <w:r>
+        <w:t>7</w:t>
+      </w:r>
+      <w:r>
+        <w:t xml:space="preserve"> unidades.</w:t>
+      </w:r>
     </w:p>
     <w:p>
       <w:pPr>
@@ -4538,23 +4609,6 @@
           <w:szCs w:val="20"/>
         </w:rPr>
       </w:pPr>
-      <w:r>
-        <w:t>Os</w:t>
-      </w:r>
-      <w:r>
-        <w:t xml:space="preserve"> notebooks Dell série G foram desenvolvidos para atender às exigências específicas dos </w:t>
-      </w:r>
-      <w:proofErr w:type="spellStart"/>
-      <w:r>
-        <w:t>gamers</w:t>
-      </w:r>
-      <w:proofErr w:type="spellEnd"/>
-      <w:r>
-        <w:t>. Com recursos impressionantes desde processadores mais recentes até placas de vídeo poderosas, eles tornam cada experiência mais intensa e real.</w:t>
-      </w:r>
-      <w:r>
-        <w:t xml:space="preserve"> </w:t>
-      </w:r>
     </w:p>
     <w:p>
       <w:pPr>
@@ -4644,7 +4698,7 @@
       <w:pPr>
         <w:pStyle w:val="Ttulo1"/>
       </w:pPr>
-      <w:bookmarkStart w:id="22" w:name="_Toc14364383"/>
+      <w:bookmarkStart w:id="21" w:name="_Toc14364383"/>
       <w:r>
         <w:t xml:space="preserve">Equipamentos – Mesa Digitalizador: </w:t>
       </w:r>
@@ -4660,45 +4714,54 @@
       <w:r>
         <w:t>Intuos</w:t>
       </w:r>
-      <w:bookmarkEnd w:id="22"/>
+      <w:bookmarkEnd w:id="21"/>
       <w:proofErr w:type="spellEnd"/>
     </w:p>
     <w:p>
       <w:r>
-        <w:t>A</w:t>
-      </w:r>
+        <w:t xml:space="preserve">A </w:t>
+      </w:r>
+      <w:proofErr w:type="spellStart"/>
+      <w:r>
+        <w:t>Wacom</w:t>
+      </w:r>
+      <w:proofErr w:type="spellEnd"/>
       <w:r>
         <w:t xml:space="preserve"> </w:t>
       </w:r>
       <w:proofErr w:type="spellStart"/>
       <w:r>
-        <w:t>Wacom</w:t>
+        <w:t>Intuos</w:t>
       </w:r>
       <w:proofErr w:type="spellEnd"/>
       <w:r>
+        <w:t xml:space="preserve"> é uma mesa digitalizadora com uma experiência de caneta simplesmente ótima, é u</w:t>
+      </w:r>
+      <w:r>
+        <w:t>ma ótima opção</w:t>
+      </w:r>
+      <w:r>
+        <w:t xml:space="preserve"> para desenhar, criar esboços e editar fotografias.</w:t>
+      </w:r>
+    </w:p>
+    <w:p>
+      <w:r>
+        <w:t xml:space="preserve">Quantidade: </w:t>
+      </w:r>
+      <w:r>
+        <w:t>1</w:t>
+      </w:r>
+      <w:r>
         <w:t xml:space="preserve"> </w:t>
       </w:r>
-      <w:proofErr w:type="spellStart"/>
-      <w:r>
-        <w:t>Intuos</w:t>
-      </w:r>
-      <w:proofErr w:type="spellEnd"/>
-      <w:r>
-        <w:t xml:space="preserve"> é uma </w:t>
-      </w:r>
-      <w:r>
-        <w:t>mesa digitalizadora com uma experiência de caneta simplesmente ót</w:t>
-      </w:r>
-      <w:r>
-        <w:t>ima, é u</w:t>
-      </w:r>
-      <w:r>
-        <w:t>ma ótima opção</w:t>
-      </w:r>
-      <w:r>
-        <w:t xml:space="preserve"> para desenhar, criar esboços e editar fotografias.</w:t>
-      </w:r>
-    </w:p>
+      <w:r>
+        <w:t>unidade</w:t>
+      </w:r>
+      <w:r>
+        <w:t>.</w:t>
+      </w:r>
+    </w:p>
+    <w:p/>
     <w:p>
       <w:pPr>
         <w:pStyle w:val="TextosemFormatao"/>
@@ -4792,7 +4855,98 @@
     </w:p>
     <w:p>
       <w:pPr>
-        <w:jc w:val="center"/>
+        <w:pStyle w:val="Ttulo1"/>
+      </w:pPr>
+      <w:bookmarkStart w:id="22" w:name="_Toc14364384"/>
+      <w:r>
+        <w:lastRenderedPageBreak/>
+        <w:t>Equipamentos –</w:t>
+      </w:r>
+      <w:bookmarkStart w:id="23" w:name="_GoBack"/>
+      <w:bookmarkEnd w:id="23"/>
+      <w:r>
+        <w:t xml:space="preserve"> Multímetro: </w:t>
+      </w:r>
+      <w:proofErr w:type="spellStart"/>
+      <w:r>
+        <w:t>Fluke</w:t>
+      </w:r>
+      <w:proofErr w:type="spellEnd"/>
+      <w:r>
+        <w:t xml:space="preserve"> 115</w:t>
+      </w:r>
+      <w:bookmarkEnd w:id="22"/>
+    </w:p>
+    <w:p>
+      <w:r>
+        <w:t xml:space="preserve">Multímetro digital </w:t>
+      </w:r>
+      <w:proofErr w:type="spellStart"/>
+      <w:r>
+        <w:t>True</w:t>
+      </w:r>
+      <w:proofErr w:type="spellEnd"/>
+      <w:r>
+        <w:t xml:space="preserve">-RMS </w:t>
+      </w:r>
+      <w:proofErr w:type="spellStart"/>
+      <w:r>
+        <w:t>Fluke</w:t>
+      </w:r>
+      <w:proofErr w:type="spellEnd"/>
+      <w:r>
+        <w:t xml:space="preserve"> 11</w:t>
+      </w:r>
+      <w:r>
+        <w:t xml:space="preserve">5 possui, um grande visor de </w:t>
+      </w:r>
+      <w:proofErr w:type="spellStart"/>
+      <w:r>
+        <w:t>LEDs</w:t>
+      </w:r>
+      <w:proofErr w:type="spellEnd"/>
+      <w:r>
+        <w:t xml:space="preserve"> com </w:t>
+      </w:r>
+      <w:proofErr w:type="spellStart"/>
+      <w:r>
+        <w:t>retroiluminação</w:t>
+      </w:r>
+      <w:proofErr w:type="spellEnd"/>
+      <w:r>
+        <w:t xml:space="preserve"> branca, resistência e continuidade, </w:t>
+      </w:r>
+      <w:proofErr w:type="spellStart"/>
+      <w:r>
+        <w:t>Mín</w:t>
+      </w:r>
+      <w:proofErr w:type="spellEnd"/>
+      <w:r>
+        <w:t>/</w:t>
+      </w:r>
+      <w:proofErr w:type="spellStart"/>
+      <w:r>
+        <w:t>Máx</w:t>
+      </w:r>
+      <w:proofErr w:type="spellEnd"/>
+      <w:r>
+        <w:t>/Média para registar flutuações de sinal.</w:t>
+      </w:r>
+    </w:p>
+    <w:p>
+      <w:r>
+        <w:t xml:space="preserve">Quantidade: 1 </w:t>
+      </w:r>
+      <w:r>
+        <w:t>unidade</w:t>
+      </w:r>
+      <w:r>
+        <w:t>.</w:t>
+      </w:r>
+    </w:p>
+    <w:p>
+      <w:pPr>
+        <w:pStyle w:val="TextosemFormatao"/>
         <w:rPr>
           <w:b/>
           <w:color w:val="1F497D" w:themeColor="text2"/>
@@ -4807,132 +4961,6 @@
           <w:color w:val="1F497D" w:themeColor="text2"/>
         </w:rPr>
       </w:pPr>
-    </w:p>
-    <w:p>
-      <w:pPr>
-        <w:jc w:val="center"/>
-        <w:rPr>
-          <w:b/>
-          <w:color w:val="1F497D" w:themeColor="text2"/>
-        </w:rPr>
-      </w:pPr>
-    </w:p>
-    <w:p>
-      <w:pPr>
-        <w:jc w:val="center"/>
-        <w:rPr>
-          <w:b/>
-          <w:color w:val="1F497D" w:themeColor="text2"/>
-        </w:rPr>
-      </w:pPr>
-    </w:p>
-    <w:p>
-      <w:pPr>
-        <w:pStyle w:val="Ttulo1"/>
-      </w:pPr>
-      <w:bookmarkStart w:id="23" w:name="_Toc14364384"/>
-      <w:r>
-        <w:lastRenderedPageBreak/>
-        <w:t xml:space="preserve">Equipamentos – Multímetro: </w:t>
-      </w:r>
-      <w:proofErr w:type="spellStart"/>
-      <w:r>
-        <w:t>Fluke</w:t>
-      </w:r>
-      <w:proofErr w:type="spellEnd"/>
-      <w:r>
-        <w:t xml:space="preserve"> 115</w:t>
-      </w:r>
-      <w:bookmarkEnd w:id="23"/>
-    </w:p>
-    <w:p>
-      <w:r>
-        <w:t xml:space="preserve">Multímetro digital </w:t>
-      </w:r>
-      <w:proofErr w:type="spellStart"/>
-      <w:r>
-        <w:t>True</w:t>
-      </w:r>
-      <w:proofErr w:type="spellEnd"/>
-      <w:r>
-        <w:t xml:space="preserve">-RMS </w:t>
-      </w:r>
-      <w:proofErr w:type="spellStart"/>
-      <w:r>
-        <w:t>Fluke</w:t>
-      </w:r>
-      <w:proofErr w:type="spellEnd"/>
-      <w:r>
-        <w:t xml:space="preserve"> 11</w:t>
-      </w:r>
-      <w:r>
-        <w:t>5 possui, um g</w:t>
-      </w:r>
-      <w:r>
-        <w:t>rande visor de</w:t>
-      </w:r>
-      <w:r>
-        <w:t xml:space="preserve"> </w:t>
-      </w:r>
-      <w:proofErr w:type="spellStart"/>
-      <w:r>
-        <w:t>LEDs</w:t>
-      </w:r>
-      <w:proofErr w:type="spellEnd"/>
-      <w:r>
-        <w:t xml:space="preserve"> com </w:t>
-      </w:r>
-      <w:proofErr w:type="spellStart"/>
-      <w:r>
-        <w:t>retroiluminação</w:t>
-      </w:r>
-      <w:proofErr w:type="spellEnd"/>
-      <w:r>
-        <w:t xml:space="preserve"> branca, r</w:t>
-      </w:r>
-      <w:r>
-        <w:t>esistência e continuidade</w:t>
-      </w:r>
-      <w:r>
-        <w:t xml:space="preserve">, </w:t>
-      </w:r>
-      <w:proofErr w:type="spellStart"/>
-      <w:r>
-        <w:t>Mín</w:t>
-      </w:r>
-      <w:proofErr w:type="spellEnd"/>
-      <w:r>
-        <w:t>/</w:t>
-      </w:r>
-      <w:proofErr w:type="spellStart"/>
-      <w:r>
-        <w:t>Máx</w:t>
-      </w:r>
-      <w:proofErr w:type="spellEnd"/>
-      <w:r>
-        <w:t>/Média para registar flutuações de sinal</w:t>
-      </w:r>
-      <w:r>
-        <w:t>.</w:t>
-      </w:r>
-    </w:p>
-    <w:p>
-      <w:pPr>
-        <w:pStyle w:val="TextosemFormatao"/>
-        <w:rPr>
-          <w:b/>
-          <w:color w:val="1F497D" w:themeColor="text2"/>
-        </w:rPr>
-      </w:pPr>
-    </w:p>
-    <w:p>
-      <w:pPr>
-        <w:jc w:val="center"/>
-        <w:rPr>
-          <w:b/>
-          <w:color w:val="1F497D" w:themeColor="text2"/>
-        </w:rPr>
-      </w:pPr>
       <w:r>
         <w:rPr>
           <w:noProof/>
@@ -4940,8 +4968,8 @@
         </w:rPr>
         <w:drawing>
           <wp:inline distT="0" distB="0" distL="0" distR="0" wp14:anchorId="2CBDA60D" wp14:editId="02981B51">
-            <wp:extent cx="2590800" cy="2590800"/>
-            <wp:effectExtent l="0" t="0" r="0" b="0"/>
+            <wp:extent cx="2340000" cy="2340000"/>
+            <wp:effectExtent l="0" t="0" r="3175" b="3175"/>
             <wp:docPr id="9" name="Imagem 9"/>
             <wp:cNvGraphicFramePr>
               <a:graphicFrameLocks xmlns:a="http://schemas.openxmlformats.org/drawingml/2006/main" noChangeAspect="1"/>
@@ -4970,7 +4998,7 @@
                   <pic:spPr bwMode="auto">
                     <a:xfrm>
                       <a:off x="0" y="0"/>
-                      <a:ext cx="2590800" cy="2590800"/>
+                      <a:ext cx="2340000" cy="2340000"/>
                     </a:xfrm>
                     <a:prstGeom prst="rect">
                       <a:avLst/>
@@ -5045,16 +5073,17 @@
       </w:r>
     </w:p>
     <w:p>
-      <w:pPr>
-        <w:pStyle w:val="TextosemFormatao"/>
-        <w:spacing w:line="276" w:lineRule="auto"/>
-        <w:rPr>
-          <w:rFonts w:ascii="Verdana" w:hAnsi="Verdana"/>
-          <w:sz w:val="20"/>
-          <w:szCs w:val="20"/>
-        </w:rPr>
-      </w:pPr>
-    </w:p>
+      <w:r>
+        <w:t xml:space="preserve">Quantidade: </w:t>
+      </w:r>
+      <w:r>
+        <w:t>8</w:t>
+      </w:r>
+      <w:r>
+        <w:t xml:space="preserve"> unidades.</w:t>
+      </w:r>
+    </w:p>
+    <w:p/>
     <w:p>
       <w:pPr>
         <w:jc w:val="center"/>
@@ -5066,8 +5095,8 @@
         </w:rPr>
         <w:drawing>
           <wp:inline distT="0" distB="0" distL="0" distR="0" wp14:anchorId="205C96B1" wp14:editId="1B0DDAD9">
-            <wp:extent cx="2272990" cy="3007519"/>
-            <wp:effectExtent l="0" t="0" r="0" b="2540"/>
+            <wp:extent cx="1768500" cy="2340000"/>
+            <wp:effectExtent l="0" t="0" r="3175" b="3175"/>
             <wp:docPr id="13" name="Imagem 13"/>
             <wp:cNvGraphicFramePr>
               <a:graphicFrameLocks xmlns:a="http://schemas.openxmlformats.org/drawingml/2006/main" noChangeAspect="1"/>
@@ -5094,7 +5123,7 @@
                   <pic:spPr>
                     <a:xfrm>
                       <a:off x="0" y="0"/>
-                      <a:ext cx="2272990" cy="3007519"/>
+                      <a:ext cx="1768500" cy="2340000"/>
                     </a:xfrm>
                     <a:prstGeom prst="rect">
                       <a:avLst/>
@@ -5131,16 +5160,7 @@
     </w:p>
     <w:p>
       <w:r>
-        <w:t xml:space="preserve">A </w:t>
-      </w:r>
-      <w:r>
-        <w:t>Estação de Retrabalho da AFR</w:t>
-      </w:r>
-      <w:r>
-        <w:t xml:space="preserve">-950B </w:t>
-      </w:r>
-      <w:r>
-        <w:t xml:space="preserve">é ideal para quem trabalha com trabalhos de eletrônica e necessita de uma estação especifica para </w:t>
+        <w:t xml:space="preserve">A Estação de Retrabalho da AFR-950B é ideal para quem trabalha com trabalhos de eletrônica e necessita de uma estação especifica para </w:t>
       </w:r>
       <w:proofErr w:type="spellStart"/>
       <w:r>
@@ -5172,6 +5192,12 @@
         <w:t>hos de soldagem de componentes.</w:t>
       </w:r>
     </w:p>
+    <w:p>
+      <w:r>
+        <w:t>Quantidade: 2 unidades.</w:t>
+      </w:r>
+    </w:p>
+    <w:p/>
     <w:p>
       <w:pPr>
         <w:jc w:val="center"/>
@@ -5205,7 +5231,7 @@
             <v:path o:extrusionok="f" gradientshapeok="t" o:connecttype="rect"/>
             <o:lock v:ext="edit" aspectratio="t"/>
           </v:shapetype>
-          <v:shape id="_x0000_i1077" type="#_x0000_t75" style="width:319.5pt;height:238.3pt">
+          <v:shape id="_x0000_i1025" type="#_x0000_t75" style="width:283.8pt;height:211.2pt">
             <v:imagedata r:id="rId19" o:title="AFR950B"/>
           </v:shape>
         </w:pict>
@@ -5258,9 +5284,20 @@
       </w:r>
     </w:p>
     <w:p>
+      <w:r>
+        <w:t>Quantidade: 1 unidade</w:t>
+      </w:r>
+      <w:r>
+        <w:t>.</w:t>
+      </w:r>
+    </w:p>
+    <w:p>
       <w:pPr>
         <w:jc w:val="center"/>
       </w:pPr>
+      <w:r>
+        <w:t>.</w:t>
+      </w:r>
       <w:r>
         <w:rPr>
           <w:noProof/>
@@ -5268,8 +5305,8 @@
         </w:rPr>
         <w:drawing>
           <wp:inline distT="0" distB="0" distL="0" distR="0" wp14:anchorId="27FDE5D1" wp14:editId="5266501A">
-            <wp:extent cx="3117850" cy="3117850"/>
-            <wp:effectExtent l="0" t="0" r="6350" b="6350"/>
+            <wp:extent cx="2880000" cy="2880000"/>
+            <wp:effectExtent l="0" t="0" r="0" b="0"/>
             <wp:docPr id="11" name="Imagem 11"/>
             <wp:cNvGraphicFramePr>
               <a:graphicFrameLocks xmlns:a="http://schemas.openxmlformats.org/drawingml/2006/main" noChangeAspect="1"/>
@@ -5298,7 +5335,7 @@
                   <pic:spPr bwMode="auto">
                     <a:xfrm>
                       <a:off x="0" y="0"/>
-                      <a:ext cx="3117988" cy="3117988"/>
+                      <a:ext cx="2880000" cy="2880000"/>
                     </a:xfrm>
                     <a:prstGeom prst="rect">
                       <a:avLst/>
@@ -5370,6 +5407,18 @@
       </w:r>
     </w:p>
     <w:p>
+      <w:r>
+        <w:t xml:space="preserve">Quantidade: </w:t>
+      </w:r>
+      <w:r>
+        <w:t>5</w:t>
+      </w:r>
+      <w:r>
+        <w:t xml:space="preserve"> unidades.</w:t>
+      </w:r>
+    </w:p>
+    <w:p/>
+    <w:p>
       <w:pPr>
         <w:jc w:val="center"/>
       </w:pPr>
@@ -5380,8 +5429,8 @@
         </w:rPr>
         <w:drawing>
           <wp:inline distT="0" distB="0" distL="0" distR="0" wp14:anchorId="3A1BD2BB" wp14:editId="58702F3E">
-            <wp:extent cx="3457495" cy="2572862"/>
-            <wp:effectExtent l="0" t="0" r="0" b="0"/>
+            <wp:extent cx="3240000" cy="2411015"/>
+            <wp:effectExtent l="0" t="0" r="0" b="8890"/>
             <wp:docPr id="15" name="Imagem 15"/>
             <wp:cNvGraphicFramePr>
               <a:graphicFrameLocks xmlns:a="http://schemas.openxmlformats.org/drawingml/2006/main" noChangeAspect="1"/>
@@ -5408,7 +5457,7 @@
                   <pic:spPr>
                     <a:xfrm>
                       <a:off x="0" y="0"/>
-                      <a:ext cx="3457495" cy="2572862"/>
+                      <a:ext cx="3240000" cy="2411015"/>
                     </a:xfrm>
                     <a:prstGeom prst="rect">
                       <a:avLst/>
@@ -5448,12 +5497,6 @@
       <w:bookmarkEnd w:id="28"/>
     </w:p>
     <w:p>
-      <w:pPr>
-        <w:rPr>
-          <w:b/>
-          <w:color w:val="1F497D" w:themeColor="text2"/>
-        </w:rPr>
-      </w:pPr>
       <w:r>
         <w:t xml:space="preserve">O </w:t>
       </w:r>
@@ -5471,22 +5514,7 @@
       </w:r>
       <w:proofErr w:type="spellEnd"/>
       <w:r>
-        <w:t xml:space="preserve"> Pro 16, possui </w:t>
-      </w:r>
-      <w:r>
-        <w:t xml:space="preserve">16 canais que </w:t>
-      </w:r>
-      <w:r>
-        <w:t>podem ser aferidos</w:t>
-      </w:r>
-      <w:r>
-        <w:t xml:space="preserve"> </w:t>
-      </w:r>
-      <w:r>
-        <w:t>simultaneamente</w:t>
-      </w:r>
-      <w:r>
-        <w:t xml:space="preserve">. Todos esses canais podem ser usados </w:t>
+        <w:t xml:space="preserve"> Pro 16, possui 16 canais que podem ser aferidos simultaneamente. Todos esses canais podem ser usados </w:t>
       </w:r>
       <w:r>
         <w:rPr>
@@ -5495,13 +5523,7 @@
         <w:t>​​</w:t>
       </w:r>
       <w:r>
-        <w:t xml:space="preserve">para </w:t>
-      </w:r>
-      <w:r>
-        <w:t xml:space="preserve">leitura </w:t>
-      </w:r>
-      <w:r>
-        <w:t>anal</w:t>
+        <w:t>para leitura anal</w:t>
       </w:r>
       <w:r>
         <w:rPr>
@@ -5510,10 +5532,7 @@
         <w:t>ó</w:t>
       </w:r>
       <w:r>
-        <w:t>gic</w:t>
-      </w:r>
-      <w:r>
-        <w:t xml:space="preserve">a ou digital. Ele é </w:t>
+        <w:t xml:space="preserve">gica ou digital. Ele é </w:t>
       </w:r>
       <w:proofErr w:type="gramStart"/>
       <w:r>
@@ -5521,13 +5540,7 @@
       </w:r>
       <w:proofErr w:type="gramEnd"/>
       <w:r>
-        <w:t xml:space="preserve"> para gravar, visualizar e medir sinais digitais. </w:t>
-      </w:r>
-      <w:r>
-        <w:t>Ele também</w:t>
-      </w:r>
-      <w:r>
-        <w:t xml:space="preserve"> possui 17 analisadores de protocolo diferentes, incluindo serial, I2C, SPI, CAN e muitos outros. O </w:t>
+        <w:t xml:space="preserve"> para gravar, visualizar e medir sinais digitais. Ele também possui 17 analisadores de protocolo diferentes, incluindo serial, I2C, SPI, CAN e muitos outros. O </w:t>
       </w:r>
       <w:proofErr w:type="spellStart"/>
       <w:r>
@@ -5538,6 +5551,18 @@
         <w:t xml:space="preserve"> Pro 16 pode amostrar 2 canais a 100MHz, 4 canais a 50MHz, 8 canais a 25MHz ou todos os 16 canais a 12,5MHz e pode gravar até 10 bilhões de amostras.</w:t>
       </w:r>
     </w:p>
+    <w:p>
+      <w:r>
+        <w:t xml:space="preserve">Quantidade: 1 </w:t>
+      </w:r>
+      <w:r>
+        <w:t>unidade</w:t>
+      </w:r>
+      <w:r>
+        <w:t>.</w:t>
+      </w:r>
+    </w:p>
+    <w:p/>
     <w:p>
       <w:pPr>
         <w:jc w:val="center"/>
@@ -5549,8 +5574,8 @@
         </w:rPr>
         <w:drawing>
           <wp:inline distT="0" distB="0" distL="0" distR="0" wp14:anchorId="62D13929" wp14:editId="0F8AB95B">
-            <wp:extent cx="3336586" cy="2340590"/>
-            <wp:effectExtent l="0" t="0" r="0" b="3175"/>
+            <wp:extent cx="3240000" cy="2272836"/>
+            <wp:effectExtent l="0" t="0" r="0" b="0"/>
             <wp:docPr id="16" name="Imagem 16"/>
             <wp:cNvGraphicFramePr>
               <a:graphicFrameLocks xmlns:a="http://schemas.openxmlformats.org/drawingml/2006/main" noChangeAspect="1"/>
@@ -5577,7 +5602,7 @@
                   <pic:spPr>
                     <a:xfrm>
                       <a:off x="0" y="0"/>
-                      <a:ext cx="3336586" cy="2340590"/>
+                      <a:ext cx="3240000" cy="2272836"/>
                     </a:xfrm>
                     <a:prstGeom prst="rect">
                       <a:avLst/>
@@ -5590,8 +5615,6 @@
         </w:drawing>
       </w:r>
     </w:p>
-    <w:p/>
-    <w:p/>
     <w:p>
       <w:pPr>
         <w:pStyle w:val="Ttulo1"/>
@@ -5766,6 +5789,24 @@
         <w:t xml:space="preserve"> </w:t>
       </w:r>
     </w:p>
+    <w:p>
+      <w:r>
+        <w:t xml:space="preserve">Quantidade: </w:t>
+      </w:r>
+      <w:r>
+        <w:t>50</w:t>
+      </w:r>
+      <w:r>
+        <w:t xml:space="preserve"> </w:t>
+      </w:r>
+      <w:r>
+        <w:t>unidades</w:t>
+      </w:r>
+      <w:r>
+        <w:t>.</w:t>
+      </w:r>
+    </w:p>
+    <w:p/>
     <w:p>
       <w:r>
         <w:rPr>
@@ -5835,24 +5876,6 @@
         </w:drawing>
       </w:r>
     </w:p>
-    <w:p/>
-    <w:p>
-      <w:pPr>
-        <w:rPr>
-          <w:rFonts w:ascii="Calibri" w:hAnsi="Calibri"/>
-          <w:b/>
-          <w:color w:val="1F497D" w:themeColor="text2"/>
-          <w:szCs w:val="21"/>
-        </w:rPr>
-      </w:pPr>
-      <w:r>
-        <w:rPr>
-          <w:b/>
-          <w:color w:val="1F497D" w:themeColor="text2"/>
-        </w:rPr>
-        <w:br w:type="page"/>
-      </w:r>
-    </w:p>
     <w:p>
       <w:pPr>
         <w:pStyle w:val="Ttulo1"/>
@@ -5866,6 +5889,112 @@
     </w:p>
     <w:p>
       <w:r>
+        <w:t xml:space="preserve">O Kit DE2-115 é baseado no CI </w:t>
+      </w:r>
+      <w:proofErr w:type="spellStart"/>
+      <w:r>
+        <w:t>Cyclone</w:t>
+      </w:r>
+      <w:proofErr w:type="spellEnd"/>
+      <w:r>
+        <w:t xml:space="preserve"> EP4CE115 e possui 114.480 elementos lógicos, o maior oferecido na série </w:t>
+      </w:r>
+      <w:proofErr w:type="spellStart"/>
+      <w:r>
+        <w:t>Cyclone</w:t>
+      </w:r>
+      <w:proofErr w:type="spellEnd"/>
+      <w:r>
+        <w:t xml:space="preserve"> IV E, até 3.9 </w:t>
+      </w:r>
+      <w:proofErr w:type="spellStart"/>
+      <w:r>
+        <w:t>Mbits</w:t>
+      </w:r>
+      <w:proofErr w:type="spellEnd"/>
+      <w:r>
+        <w:t xml:space="preserve"> de RAM e 266 multiplicadores. Além disso, oferece uma combinação sem precedentes de funcionalidade e menor potência em comparação aos dispositivos </w:t>
+      </w:r>
+      <w:proofErr w:type="spellStart"/>
+      <w:r>
+        <w:t>Cyclone</w:t>
+      </w:r>
+      <w:proofErr w:type="spellEnd"/>
+      <w:r>
+        <w:t xml:space="preserve"> da geração anterior. DE2-115 possui interfaces para suportar protocolos convencionais, incluindo Gigabit Ethernet (</w:t>
+      </w:r>
+      <w:proofErr w:type="spellStart"/>
+      <w:r>
+        <w:t>GbE</w:t>
+      </w:r>
+      <w:proofErr w:type="spellEnd"/>
+      <w:r>
+        <w:t>). É fornecido um conector HSM (High-</w:t>
+      </w:r>
+      <w:proofErr w:type="spellStart"/>
+      <w:r>
+        <w:t>Speed</w:t>
+      </w:r>
+      <w:proofErr w:type="spellEnd"/>
+      <w:r>
+        <w:t xml:space="preserve"> </w:t>
+      </w:r>
+      <w:r>
+        <w:rPr>
+          <w:rFonts w:ascii="Arial" w:hAnsi="Arial" w:cs="Arial"/>
+        </w:rPr>
+        <w:t>​​</w:t>
+      </w:r>
+      <w:proofErr w:type="spellStart"/>
+      <w:r>
+        <w:t>Mezzanine</w:t>
+      </w:r>
+      <w:proofErr w:type="spellEnd"/>
+      <w:r>
+        <w:t xml:space="preserve"> </w:t>
+      </w:r>
+      <w:proofErr w:type="spellStart"/>
+      <w:r>
+        <w:t>Card</w:t>
+      </w:r>
+      <w:proofErr w:type="spellEnd"/>
+      <w:r>
+        <w:t xml:space="preserve">) para oferecer suporte </w:t>
+      </w:r>
+      <w:proofErr w:type="spellStart"/>
+      <w:r>
+        <w:t>a</w:t>
+      </w:r>
+      <w:proofErr w:type="spellEnd"/>
+      <w:r>
+        <w:t xml:space="preserve"> funcionalidade e conectividade adicionais por meio de placas HSMC. Para o desenvolvimento de prot</w:t>
+      </w:r>
+      <w:r>
+        <w:t>ó</w:t>
+      </w:r>
+      <w:r>
+        <w:t>tipos do ASIC em grande escala, pode ser feita uma conexão com duas ou mais placas baseadas em FPGA por meio de um cabo HSMC e do conector HSMC</w:t>
+      </w:r>
+      <w:r>
+        <w:t>.</w:t>
+      </w:r>
+    </w:p>
+    <w:p>
+      <w:r>
+        <w:t xml:space="preserve">Quantidade: </w:t>
+      </w:r>
+      <w:r>
+        <w:t>20</w:t>
+      </w:r>
+      <w:r>
+        <w:t xml:space="preserve"> unidades.</w:t>
+      </w:r>
+    </w:p>
+    <w:p>
+      <w:pPr>
+        <w:jc w:val="center"/>
+      </w:pPr>
+      <w:r>
         <w:rPr>
           <w:noProof/>
           <w:sz w:val="20"/>
@@ -5873,17 +6002,9 @@
           <w:lang w:eastAsia="pt-BR"/>
         </w:rPr>
         <w:drawing>
-          <wp:anchor distT="0" distB="0" distL="114300" distR="114300" simplePos="0" relativeHeight="251662336" behindDoc="0" locked="0" layoutInCell="1" allowOverlap="1" wp14:anchorId="3880042F" wp14:editId="222D60EF">
-            <wp:simplePos x="0" y="0"/>
-            <wp:positionH relativeFrom="margin">
-              <wp:posOffset>1737360</wp:posOffset>
-            </wp:positionH>
-            <wp:positionV relativeFrom="paragraph">
-              <wp:posOffset>1625600</wp:posOffset>
-            </wp:positionV>
-            <wp:extent cx="2788920" cy="2362835"/>
+          <wp:inline distT="0" distB="0" distL="0" distR="0" wp14:anchorId="15027987" wp14:editId="1AFCEC4A">
+            <wp:extent cx="2520000" cy="2135000"/>
             <wp:effectExtent l="0" t="0" r="0" b="0"/>
-            <wp:wrapTopAndBottom/>
             <wp:docPr id="21" name="Imagem 21"/>
             <wp:cNvGraphicFramePr>
               <a:graphicFrameLocks xmlns:a="http://schemas.openxmlformats.org/drawingml/2006/main" noChangeAspect="1"/>
@@ -5912,7 +6033,7 @@
                   <pic:spPr bwMode="auto">
                     <a:xfrm>
                       <a:off x="0" y="0"/>
-                      <a:ext cx="2788920" cy="2362835"/>
+                      <a:ext cx="2520000" cy="2135000"/>
                     </a:xfrm>
                     <a:prstGeom prst="rect">
                       <a:avLst/>
@@ -5925,217 +6046,88 @@
                 </pic:pic>
               </a:graphicData>
             </a:graphic>
-            <wp14:sizeRelH relativeFrom="page">
-              <wp14:pctWidth>0</wp14:pctWidth>
-            </wp14:sizeRelH>
-            <wp14:sizeRelV relativeFrom="page">
-              <wp14:pctHeight>0</wp14:pctHeight>
-            </wp14:sizeRelV>
-          </wp:anchor>
+          </wp:inline>
         </w:drawing>
       </w:r>
-      <w:r>
-        <w:t>O Kit</w:t>
-      </w:r>
-      <w:r>
-        <w:t xml:space="preserve"> DE2-115 </w:t>
-      </w:r>
-      <w:r>
-        <w:t xml:space="preserve">é baseado no CI </w:t>
+    </w:p>
+    <w:p>
+      <w:pPr>
+        <w:pStyle w:val="Ttulo1"/>
+      </w:pPr>
+      <w:bookmarkStart w:id="32" w:name="_Toc14364393"/>
+      <w:r>
+        <w:t>Equipamentos – Kit de Desenvolvimento: DE10-Standard</w:t>
+      </w:r>
+      <w:bookmarkEnd w:id="32"/>
+    </w:p>
+    <w:p>
+      <w:r>
+        <w:t>O</w:t>
+      </w:r>
+      <w:r>
+        <w:t xml:space="preserve"> Kit</w:t>
+      </w:r>
+      <w:r>
+        <w:t xml:space="preserve"> DE10-Standard apresenta uma plataforma</w:t>
+      </w:r>
+      <w:r>
+        <w:t xml:space="preserve"> robusta</w:t>
+      </w:r>
+      <w:r>
+        <w:t xml:space="preserve"> de design de hardware construída em torno do FPGA Intel System-</w:t>
       </w:r>
       <w:proofErr w:type="spellStart"/>
       <w:r>
-        <w:t>Cyclone</w:t>
+        <w:t>on</w:t>
       </w:r>
       <w:proofErr w:type="spellEnd"/>
       <w:r>
-        <w:t xml:space="preserve"> EP4CE115 e </w:t>
-      </w:r>
-      <w:r>
-        <w:t>possui</w:t>
-      </w:r>
-      <w:r>
-        <w:t xml:space="preserve"> 114.480 elementos lógicos</w:t>
-      </w:r>
-      <w:r>
-        <w:t xml:space="preserve">, o maior oferecido na série </w:t>
+        <w:t>-Chip (</w:t>
       </w:r>
       <w:proofErr w:type="spellStart"/>
       <w:r>
-        <w:t>Cyclone</w:t>
+        <w:t>SoC</w:t>
       </w:r>
       <w:proofErr w:type="spellEnd"/>
       <w:r>
-        <w:t xml:space="preserve"> IV</w:t>
+        <w:t xml:space="preserve">), que combina os mais recentes núcleos de núcleo duplo Cortex-A9 para máxima flexibilidade de design. O </w:t>
+      </w:r>
+      <w:proofErr w:type="spellStart"/>
+      <w:r>
+        <w:t>SoC</w:t>
+      </w:r>
+      <w:proofErr w:type="spellEnd"/>
+      <w:r>
+        <w:t xml:space="preserve"> da Altera integra um sistema de processador rígido (HPS) baseado em ARM que consiste em interfaces de processador, periféricos e memória ligadas perfeitamente à malha FPGA. </w:t>
+      </w:r>
+      <w:r>
+        <w:t>Esse Kit</w:t>
       </w:r>
       <w:r>
         <w:t xml:space="preserve"> </w:t>
       </w:r>
       <w:r>
-        <w:t xml:space="preserve">E, até 3.9 </w:t>
-      </w:r>
-      <w:proofErr w:type="spellStart"/>
-      <w:r>
-        <w:t>Mbits</w:t>
-      </w:r>
-      <w:proofErr w:type="spellEnd"/>
-      <w:r>
-        <w:t xml:space="preserve"> de RAM e 266 multiplicadores. Além disso, oferece uma combinação sem precedentes </w:t>
-      </w:r>
-      <w:r>
-        <w:t xml:space="preserve">de </w:t>
-      </w:r>
-      <w:r>
-        <w:t xml:space="preserve">funcionalidade e menor potência em comparação aos dispositivos </w:t>
-      </w:r>
-      <w:proofErr w:type="spellStart"/>
-      <w:r>
-        <w:t>Cyclone</w:t>
-      </w:r>
-      <w:proofErr w:type="spellEnd"/>
-      <w:r>
-        <w:t xml:space="preserve"> da geração anterior.</w:t>
-      </w:r>
-      <w:r>
-        <w:t xml:space="preserve"> DE2-115 possui interfaces </w:t>
-      </w:r>
-      <w:r>
-        <w:t>para suportar protocolos convencionais, incluindo Gigabit Ethernet (</w:t>
-      </w:r>
-      <w:proofErr w:type="spellStart"/>
-      <w:r>
-        <w:t>GbE</w:t>
-      </w:r>
-      <w:proofErr w:type="spellEnd"/>
-      <w:r>
-        <w:t>). É fornecido um conector HSM (High-</w:t>
-      </w:r>
-      <w:proofErr w:type="spellStart"/>
-      <w:r>
-        <w:t>Speed</w:t>
-      </w:r>
-      <w:proofErr w:type="spellEnd"/>
-      <w:r>
-        <w:t xml:space="preserve"> </w:t>
-      </w:r>
-      <w:r>
-        <w:rPr>
-          <w:rFonts w:ascii="Arial" w:hAnsi="Arial" w:cs="Arial"/>
-        </w:rPr>
-        <w:t>​​</w:t>
-      </w:r>
-      <w:proofErr w:type="spellStart"/>
-      <w:r>
-        <w:t>Mezzanine</w:t>
-      </w:r>
-      <w:proofErr w:type="spellEnd"/>
-      <w:r>
-        <w:t xml:space="preserve"> </w:t>
-      </w:r>
-      <w:proofErr w:type="spellStart"/>
-      <w:r>
-        <w:t>Card</w:t>
-      </w:r>
-      <w:proofErr w:type="spellEnd"/>
-      <w:r>
-        <w:t xml:space="preserve">) para oferecer suporte </w:t>
-      </w:r>
-      <w:proofErr w:type="spellStart"/>
-      <w:r>
-        <w:t>a</w:t>
-      </w:r>
-      <w:proofErr w:type="spellEnd"/>
-      <w:r>
-        <w:t xml:space="preserve"> funcionalidade e conectividade adicionais por meio de placas HSMC. Para o desenvolvimento de prot</w:t>
-      </w:r>
-      <w:r>
-        <w:rPr>
-          <w:rFonts w:cs="Verdana"/>
-        </w:rPr>
-        <w:t>ó</w:t>
-      </w:r>
-      <w:r>
-        <w:t>tipos do ASIC em grande escala, pode ser feita uma conexão com duas ou mais placas baseadas em FPGA por meio de um cab</w:t>
-      </w:r>
-      <w:r>
-        <w:t>o HSMC e do conector HSMC</w:t>
+        <w:t xml:space="preserve">também inclui </w:t>
+      </w:r>
+      <w:r>
+        <w:t xml:space="preserve">memória DDR3 de alta velocidade, recursos </w:t>
+      </w:r>
+      <w:r>
+        <w:t>de vídeo e áudio e Ethernet</w:t>
       </w:r>
       <w:r>
         <w:t>.</w:t>
       </w:r>
     </w:p>
     <w:p>
-      <w:pPr>
-        <w:pStyle w:val="PargrafodaLista"/>
-        <w:rPr>
-          <w:lang w:val="en-US"/>
-        </w:rPr>
-      </w:pPr>
-    </w:p>
-    <w:p>
-      <w:pPr>
-        <w:pStyle w:val="Ttulo1"/>
-      </w:pPr>
-      <w:bookmarkStart w:id="32" w:name="_Toc14364393"/>
-      <w:r>
-        <w:t>Equipamentos – Kit de Desenvolvimento: DE10-Standard</w:t>
-      </w:r>
-      <w:bookmarkEnd w:id="32"/>
-    </w:p>
-    <w:p>
-      <w:r>
-        <w:t>O</w:t>
-      </w:r>
-      <w:r>
-        <w:t xml:space="preserve"> Kit</w:t>
-      </w:r>
-      <w:r>
-        <w:t xml:space="preserve"> DE10-Standard apresenta uma plataforma</w:t>
-      </w:r>
-      <w:r>
-        <w:t xml:space="preserve"> robusta</w:t>
-      </w:r>
-      <w:r>
-        <w:t xml:space="preserve"> de design de hardware construída em torno do FPGA Intel System-</w:t>
-      </w:r>
-      <w:proofErr w:type="spellStart"/>
-      <w:r>
-        <w:t>on</w:t>
-      </w:r>
-      <w:proofErr w:type="spellEnd"/>
-      <w:r>
-        <w:t>-Chip (</w:t>
-      </w:r>
-      <w:proofErr w:type="spellStart"/>
-      <w:r>
-        <w:t>SoC</w:t>
-      </w:r>
-      <w:proofErr w:type="spellEnd"/>
-      <w:r>
-        <w:t xml:space="preserve">), que combina os mais recentes núcleos de núcleo duplo Cortex-A9 para máxima flexibilidade de design. O </w:t>
-      </w:r>
-      <w:proofErr w:type="spellStart"/>
-      <w:r>
-        <w:t>SoC</w:t>
-      </w:r>
-      <w:proofErr w:type="spellEnd"/>
-      <w:r>
-        <w:t xml:space="preserve"> da Altera integra um sistema de processador rígido (HPS) baseado em ARM que consiste em interfaces de processador, periféricos e memória ligadas perfeitamente à malha FPGA. </w:t>
-      </w:r>
-      <w:r>
-        <w:t>Esse Kit</w:t>
-      </w:r>
-      <w:r>
-        <w:t xml:space="preserve"> </w:t>
-      </w:r>
-      <w:r>
-        <w:t xml:space="preserve">também inclui </w:t>
-      </w:r>
-      <w:r>
-        <w:t xml:space="preserve">memória DDR3 de alta velocidade, recursos </w:t>
-      </w:r>
-      <w:r>
-        <w:t>de vídeo e áudio e Ethernet</w:t>
+      <w:r>
+        <w:t>Quantidade: 1</w:t>
+      </w:r>
+      <w:r>
+        <w:t>5</w:t>
+      </w:r>
+      <w:r>
+        <w:t xml:space="preserve"> unidades.</w:t>
       </w:r>
     </w:p>
     <w:p>
@@ -6155,8 +6147,8 @@
             <wp:positionV relativeFrom="paragraph">
               <wp:posOffset>0</wp:posOffset>
             </wp:positionV>
-            <wp:extent cx="2799080" cy="2461895"/>
-            <wp:effectExtent l="0" t="0" r="1270" b="0"/>
+            <wp:extent cx="2520000" cy="2216434"/>
+            <wp:effectExtent l="0" t="0" r="0" b="0"/>
             <wp:wrapTopAndBottom/>
             <wp:docPr id="24" name="Imagem 24"/>
             <wp:cNvGraphicFramePr>
@@ -6186,7 +6178,7 @@
                   <pic:spPr bwMode="auto">
                     <a:xfrm>
                       <a:off x="0" y="0"/>
-                      <a:ext cx="2799080" cy="2461895"/>
+                      <a:ext cx="2520000" cy="2216434"/>
                     </a:xfrm>
                     <a:prstGeom prst="rect">
                       <a:avLst/>
@@ -6265,10 +6257,7 @@
       </w:r>
       <w:proofErr w:type="spellEnd"/>
       <w:r>
-        <w:t xml:space="preserve"> </w:t>
-      </w:r>
-      <w:r>
-        <w:t>código aberto</w:t>
+        <w:t xml:space="preserve"> código aberto</w:t>
       </w:r>
       <w:r>
         <w:t xml:space="preserve"> para desenvolvimento</w:t>
@@ -6318,11 +6307,19 @@
     <w:p>
       <w:pPr>
         <w:rPr>
-          <w:color w:val="FF0000"/>
-          <w:sz w:val="20"/>
-          <w:szCs w:val="20"/>
-        </w:rPr>
-      </w:pPr>
+          <w:sz w:val="20"/>
+          <w:szCs w:val="20"/>
+        </w:rPr>
+      </w:pPr>
+      <w:r>
+        <w:t>Quantidade:</w:t>
+      </w:r>
+      <w:r>
+        <w:t xml:space="preserve"> 8</w:t>
+      </w:r>
+      <w:r>
+        <w:t xml:space="preserve"> unidades.</w:t>
+      </w:r>
       <w:r>
         <w:rPr>
           <w:noProof/>
@@ -6392,15 +6389,6 @@
           </wp:anchor>
         </w:drawing>
       </w:r>
-    </w:p>
-    <w:p>
-      <w:pPr>
-        <w:pStyle w:val="PargrafodaLista"/>
-        <w:rPr>
-          <w:sz w:val="20"/>
-          <w:szCs w:val="20"/>
-        </w:rPr>
-      </w:pPr>
       <w:r>
         <w:rPr>
           <w:sz w:val="20"/>
@@ -6492,6 +6480,7 @@
           <w:docPartUnique/>
         </w:docPartObj>
       </w:sdtPr>
+      <w:sdtEndPr/>
       <w:sdtContent>
         <w:r>
           <w:rPr>
@@ -6593,7 +6582,7 @@
                                   <w:sz w:val="44"/>
                                   <w:szCs w:val="44"/>
                                 </w:rPr>
-                                <w:t>2</w:t>
+                                <w:t>13</w:t>
                               </w:r>
                               <w:r>
                                 <w:rPr>
@@ -6663,7 +6652,7 @@
                             <w:sz w:val="44"/>
                             <w:szCs w:val="44"/>
                           </w:rPr>
-                          <w:t>2</w:t>
+                          <w:t>13</w:t>
                         </w:r>
                         <w:r>
                           <w:rPr>
@@ -9239,6 +9228,7 @@
   <w:style w:type="character" w:default="1" w:styleId="Fontepargpadro">
     <w:name w:val="Default Paragraph Font"/>
     <w:uiPriority w:val="1"/>
+    <w:semiHidden/>
     <w:unhideWhenUsed/>
   </w:style>
   <w:style w:type="table" w:default="1" w:styleId="Tabelanormal">
@@ -10078,6 +10068,7 @@
     <w:rsid w:val="002B211F"/>
     <w:rsid w:val="0058506A"/>
     <w:rsid w:val="00805407"/>
+    <w:rsid w:val="009A2894"/>
     <w:rsid w:val="00D73F67"/>
     <w:rsid w:val="00DA7064"/>
   </w:rsids>
@@ -10919,7 +10910,7 @@
 </file>
 
 <file path=customXml/itemProps2.xml><?xml version="1.0" encoding="utf-8"?>
-<ds:datastoreItem xmlns:ds="http://schemas.openxmlformats.org/officeDocument/2006/customXml" ds:itemID="{1AECCCA3-1B97-4E73-9827-17DFC677E94A}">
+<ds:datastoreItem xmlns:ds="http://schemas.openxmlformats.org/officeDocument/2006/customXml" ds:itemID="{E6D85DA7-6483-4545-8D47-BDC85E2D115C}">
   <ds:schemaRefs>
     <ds:schemaRef ds:uri="http://schemas.openxmlformats.org/officeDocument/2006/bibliography"/>
   </ds:schemaRefs>

</xml_diff>